<commit_message>
Update testing cycle documentation
</commit_message>
<xml_diff>
--- a/doc/DWYT-18 testing cycle documentation.docx
+++ b/doc/DWYT-18 testing cycle documentation.docx
@@ -6,27 +6,27 @@
       <w:pPr>
         <w:pStyle w:val="Heading1"/>
       </w:pPr>
-      <w:bookmarkStart w:id="0" w:name="_Toc502656402"/>
-      <w:bookmarkStart w:id="1" w:name="_Toc292965980"/>
-      <w:bookmarkStart w:id="2" w:name="_Toc404341005"/>
-      <w:bookmarkStart w:id="3" w:name="_Toc405816955"/>
+      <w:bookmarkStart w:id="0" w:name="_Toc292965980"/>
+      <w:bookmarkStart w:id="1" w:name="_Toc404341005"/>
+      <w:bookmarkStart w:id="2" w:name="_Toc405816955"/>
+      <w:bookmarkStart w:id="3" w:name="_Toc505587519"/>
       <w:r>
         <w:t>DWYT-18 testing cycle</w:t>
       </w:r>
+      <w:bookmarkEnd w:id="3"/>
+    </w:p>
+    <w:p>
+      <w:pPr>
+        <w:pStyle w:val="Heading2"/>
+      </w:pPr>
+      <w:bookmarkStart w:id="4" w:name="_Toc453596759"/>
+      <w:bookmarkStart w:id="5" w:name="_Toc505587520"/>
+      <w:r>
+        <w:t>Revision History</w:t>
+      </w:r>
       <w:bookmarkEnd w:id="0"/>
-    </w:p>
-    <w:p>
-      <w:pPr>
-        <w:pStyle w:val="Heading2"/>
-      </w:pPr>
-      <w:bookmarkStart w:id="4" w:name="_Toc453596759"/>
-      <w:bookmarkStart w:id="5" w:name="_Toc502656403"/>
-      <w:r>
-        <w:t>Revision History</w:t>
-      </w:r>
       <w:bookmarkEnd w:id="1"/>
       <w:bookmarkEnd w:id="2"/>
-      <w:bookmarkEnd w:id="3"/>
       <w:bookmarkEnd w:id="4"/>
       <w:bookmarkEnd w:id="5"/>
     </w:p>
@@ -45,7 +45,7 @@
       <w:tr>
         <w:tc>
           <w:tcPr>
-            <w:tcW w:w="1067" w:type="dxa"/>
+            <w:tcW w:w="1059" w:type="dxa"/>
             <w:tcBorders>
               <w:top w:val="single" w:sz="4" w:space="0" w:color="auto"/>
               <w:left w:val="single" w:sz="4" w:space="0" w:color="auto"/>
@@ -62,7 +62,7 @@
         </w:tc>
         <w:tc>
           <w:tcPr>
-            <w:tcW w:w="1486" w:type="dxa"/>
+            <w:tcW w:w="1477" w:type="dxa"/>
             <w:tcBorders>
               <w:top w:val="single" w:sz="4" w:space="0" w:color="auto"/>
               <w:left w:val="single" w:sz="4" w:space="0" w:color="auto"/>
@@ -79,7 +79,7 @@
         </w:tc>
         <w:tc>
           <w:tcPr>
-            <w:tcW w:w="1099" w:type="dxa"/>
+            <w:tcW w:w="1088" w:type="dxa"/>
             <w:tcBorders>
               <w:top w:val="single" w:sz="4" w:space="0" w:color="auto"/>
               <w:left w:val="single" w:sz="4" w:space="0" w:color="auto"/>
@@ -96,7 +96,7 @@
         </w:tc>
         <w:tc>
           <w:tcPr>
-            <w:tcW w:w="5590" w:type="dxa"/>
+            <w:tcW w:w="5392" w:type="dxa"/>
             <w:tcBorders>
               <w:top w:val="single" w:sz="4" w:space="0" w:color="auto"/>
               <w:left w:val="single" w:sz="4" w:space="0" w:color="auto"/>
@@ -115,7 +115,7 @@
       <w:tr>
         <w:tc>
           <w:tcPr>
-            <w:tcW w:w="1067" w:type="dxa"/>
+            <w:tcW w:w="1059" w:type="dxa"/>
             <w:tcBorders>
               <w:top w:val="single" w:sz="4" w:space="0" w:color="auto"/>
               <w:left w:val="single" w:sz="4" w:space="0" w:color="auto"/>
@@ -132,7 +132,7 @@
         </w:tc>
         <w:tc>
           <w:tcPr>
-            <w:tcW w:w="1486" w:type="dxa"/>
+            <w:tcW w:w="1477" w:type="dxa"/>
             <w:tcBorders>
               <w:top w:val="single" w:sz="4" w:space="0" w:color="auto"/>
               <w:left w:val="single" w:sz="4" w:space="0" w:color="auto"/>
@@ -149,7 +149,7 @@
         </w:tc>
         <w:tc>
           <w:tcPr>
-            <w:tcW w:w="1099" w:type="dxa"/>
+            <w:tcW w:w="1088" w:type="dxa"/>
             <w:tcBorders>
               <w:top w:val="single" w:sz="4" w:space="0" w:color="auto"/>
               <w:left w:val="single" w:sz="4" w:space="0" w:color="auto"/>
@@ -166,7 +166,7 @@
         </w:tc>
         <w:tc>
           <w:tcPr>
-            <w:tcW w:w="5590" w:type="dxa"/>
+            <w:tcW w:w="5392" w:type="dxa"/>
             <w:tcBorders>
               <w:top w:val="single" w:sz="4" w:space="0" w:color="auto"/>
               <w:left w:val="single" w:sz="4" w:space="0" w:color="auto"/>
@@ -185,7 +185,7 @@
       <w:tr>
         <w:tc>
           <w:tcPr>
-            <w:tcW w:w="1067" w:type="dxa"/>
+            <w:tcW w:w="1059" w:type="dxa"/>
             <w:tcBorders>
               <w:top w:val="single" w:sz="4" w:space="0" w:color="auto"/>
               <w:left w:val="single" w:sz="4" w:space="0" w:color="auto"/>
@@ -201,7 +201,7 @@
         </w:tc>
         <w:tc>
           <w:tcPr>
-            <w:tcW w:w="1486" w:type="dxa"/>
+            <w:tcW w:w="1477" w:type="dxa"/>
             <w:tcBorders>
               <w:top w:val="single" w:sz="4" w:space="0" w:color="auto"/>
               <w:left w:val="single" w:sz="4" w:space="0" w:color="auto"/>
@@ -217,7 +217,7 @@
         </w:tc>
         <w:tc>
           <w:tcPr>
-            <w:tcW w:w="1099" w:type="dxa"/>
+            <w:tcW w:w="1088" w:type="dxa"/>
             <w:tcBorders>
               <w:top w:val="single" w:sz="4" w:space="0" w:color="auto"/>
               <w:left w:val="single" w:sz="4" w:space="0" w:color="auto"/>
@@ -233,7 +233,7 @@
         </w:tc>
         <w:tc>
           <w:tcPr>
-            <w:tcW w:w="5590" w:type="dxa"/>
+            <w:tcW w:w="5392" w:type="dxa"/>
             <w:tcBorders>
               <w:top w:val="single" w:sz="4" w:space="0" w:color="auto"/>
               <w:left w:val="single" w:sz="4" w:space="0" w:color="auto"/>
@@ -244,6 +244,147 @@
           <w:p>
             <w:r>
               <w:t>Minor revisions</w:t>
+            </w:r>
+          </w:p>
+        </w:tc>
+      </w:tr>
+      <w:tr>
+        <w:tc>
+          <w:tcPr>
+            <w:tcW w:w="1059" w:type="dxa"/>
+            <w:tcBorders>
+              <w:top w:val="single" w:sz="4" w:space="0" w:color="auto"/>
+              <w:left w:val="single" w:sz="4" w:space="0" w:color="auto"/>
+              <w:bottom w:val="single" w:sz="4" w:space="0" w:color="auto"/>
+              <w:right w:val="single" w:sz="4" w:space="0" w:color="auto"/>
+            </w:tcBorders>
+          </w:tcPr>
+          <w:p>
+            <w:r>
+              <w:t>1.1</w:t>
+            </w:r>
+          </w:p>
+        </w:tc>
+        <w:tc>
+          <w:tcPr>
+            <w:tcW w:w="1477" w:type="dxa"/>
+            <w:tcBorders>
+              <w:top w:val="single" w:sz="4" w:space="0" w:color="auto"/>
+              <w:left w:val="single" w:sz="4" w:space="0" w:color="auto"/>
+              <w:bottom w:val="single" w:sz="4" w:space="0" w:color="auto"/>
+              <w:right w:val="single" w:sz="4" w:space="0" w:color="auto"/>
+            </w:tcBorders>
+          </w:tcPr>
+          <w:p>
+            <w:r>
+              <w:t>19/01/2018</w:t>
+            </w:r>
+          </w:p>
+        </w:tc>
+        <w:tc>
+          <w:tcPr>
+            <w:tcW w:w="1087" w:type="dxa"/>
+            <w:tcBorders>
+              <w:top w:val="single" w:sz="4" w:space="0" w:color="auto"/>
+              <w:left w:val="single" w:sz="4" w:space="0" w:color="auto"/>
+              <w:bottom w:val="single" w:sz="4" w:space="0" w:color="auto"/>
+              <w:right w:val="single" w:sz="4" w:space="0" w:color="auto"/>
+            </w:tcBorders>
+          </w:tcPr>
+          <w:p>
+            <w:r>
+              <w:t>Tim</w:t>
+            </w:r>
+          </w:p>
+        </w:tc>
+        <w:tc>
+          <w:tcPr>
+            <w:tcW w:w="5393" w:type="dxa"/>
+            <w:tcBorders>
+              <w:top w:val="single" w:sz="4" w:space="0" w:color="auto"/>
+              <w:left w:val="single" w:sz="4" w:space="0" w:color="auto"/>
+              <w:bottom w:val="single" w:sz="4" w:space="0" w:color="auto"/>
+              <w:right w:val="single" w:sz="4" w:space="0" w:color="auto"/>
+            </w:tcBorders>
+          </w:tcPr>
+          <w:p>
+            <w:r>
+              <w:t>Revised to reflect increased process automation</w:t>
+            </w:r>
+          </w:p>
+        </w:tc>
+      </w:tr>
+      <w:tr>
+        <w:tc>
+          <w:tcPr>
+            <w:tcW w:w="1059" w:type="dxa"/>
+            <w:tcBorders>
+              <w:top w:val="single" w:sz="4" w:space="0" w:color="auto"/>
+              <w:left w:val="single" w:sz="4" w:space="0" w:color="auto"/>
+              <w:bottom w:val="single" w:sz="4" w:space="0" w:color="auto"/>
+              <w:right w:val="single" w:sz="4" w:space="0" w:color="auto"/>
+            </w:tcBorders>
+          </w:tcPr>
+          <w:p>
+            <w:r>
+              <w:t>1.2</w:t>
+            </w:r>
+          </w:p>
+        </w:tc>
+        <w:tc>
+          <w:tcPr>
+            <w:tcW w:w="1477" w:type="dxa"/>
+            <w:tcBorders>
+              <w:top w:val="single" w:sz="4" w:space="0" w:color="auto"/>
+              <w:left w:val="single" w:sz="4" w:space="0" w:color="auto"/>
+              <w:bottom w:val="single" w:sz="4" w:space="0" w:color="auto"/>
+              <w:right w:val="single" w:sz="4" w:space="0" w:color="auto"/>
+            </w:tcBorders>
+          </w:tcPr>
+          <w:p>
+            <w:r>
+              <w:t>05/02/2018</w:t>
+            </w:r>
+          </w:p>
+        </w:tc>
+        <w:tc>
+          <w:tcPr>
+            <w:tcW w:w="1088" w:type="dxa"/>
+            <w:tcBorders>
+              <w:top w:val="single" w:sz="4" w:space="0" w:color="auto"/>
+              <w:left w:val="single" w:sz="4" w:space="0" w:color="auto"/>
+              <w:bottom w:val="single" w:sz="4" w:space="0" w:color="auto"/>
+              <w:right w:val="single" w:sz="4" w:space="0" w:color="auto"/>
+            </w:tcBorders>
+          </w:tcPr>
+          <w:p>
+            <w:r>
+              <w:t>Tim</w:t>
+            </w:r>
+          </w:p>
+        </w:tc>
+        <w:tc>
+          <w:tcPr>
+            <w:tcW w:w="5392" w:type="dxa"/>
+            <w:tcBorders>
+              <w:top w:val="single" w:sz="4" w:space="0" w:color="auto"/>
+              <w:left w:val="single" w:sz="4" w:space="0" w:color="auto"/>
+              <w:bottom w:val="single" w:sz="4" w:space="0" w:color="auto"/>
+              <w:right w:val="single" w:sz="4" w:space="0" w:color="auto"/>
+            </w:tcBorders>
+          </w:tcPr>
+          <w:p>
+            <w:r>
+              <w:t>Revised again because jobs will not run</w:t>
+            </w:r>
+            <w:r>
+              <w:t xml:space="preserve"> successfully</w:t>
+            </w:r>
+            <w:r>
+              <w:t xml:space="preserve"> on V-AWD-SQL-11</w:t>
+            </w:r>
+            <w:r>
+              <w:t>; also G: drive working folders have changed</w:t>
             </w:r>
           </w:p>
         </w:tc>
@@ -302,7 +443,7 @@
           <w:r>
             <w:fldChar w:fldCharType="separate"/>
           </w:r>
-          <w:hyperlink w:anchor="_Toc502656402" w:history="1">
+          <w:hyperlink w:anchor="_Toc505587519" w:history="1">
             <w:r>
               <w:rPr>
                 <w:rStyle w:val="Hyperlink"/>
@@ -329,7 +470,7 @@
                 <w:noProof/>
                 <w:webHidden/>
               </w:rPr>
-              <w:instrText xml:space="preserve"> PAGEREF _Toc502656402 \h </w:instrText>
+              <w:instrText xml:space="preserve"> PAGEREF _Toc505587519 \h </w:instrText>
             </w:r>
             <w:r>
               <w:rPr>
@@ -372,7 +513,7 @@
               <w:lang w:eastAsia="en-GB"/>
             </w:rPr>
           </w:pPr>
-          <w:hyperlink w:anchor="_Toc502656403" w:history="1">
+          <w:hyperlink w:anchor="_Toc505587520" w:history="1">
             <w:r>
               <w:rPr>
                 <w:rStyle w:val="Hyperlink"/>
@@ -399,7 +540,7 @@
                 <w:noProof/>
                 <w:webHidden/>
               </w:rPr>
-              <w:instrText xml:space="preserve"> PAGEREF _Toc502656403 \h </w:instrText>
+              <w:instrText xml:space="preserve"> PAGEREF _Toc505587520 \h </w:instrText>
             </w:r>
             <w:r>
               <w:rPr>
@@ -442,7 +583,7 @@
               <w:lang w:eastAsia="en-GB"/>
             </w:rPr>
           </w:pPr>
-          <w:hyperlink w:anchor="_Toc502656404" w:history="1">
+          <w:hyperlink w:anchor="_Toc505587521" w:history="1">
             <w:r>
               <w:rPr>
                 <w:rStyle w:val="Hyperlink"/>
@@ -469,7 +610,7 @@
                 <w:noProof/>
                 <w:webHidden/>
               </w:rPr>
-              <w:instrText xml:space="preserve"> PAGEREF _Toc502656404 \h </w:instrText>
+              <w:instrText xml:space="preserve"> PAGEREF _Toc505587521 \h </w:instrText>
             </w:r>
             <w:r>
               <w:rPr>
@@ -512,7 +653,7 @@
               <w:lang w:eastAsia="en-GB"/>
             </w:rPr>
           </w:pPr>
-          <w:hyperlink w:anchor="_Toc502656405" w:history="1">
+          <w:hyperlink w:anchor="_Toc505587522" w:history="1">
             <w:r>
               <w:rPr>
                 <w:rStyle w:val="Hyperlink"/>
@@ -539,7 +680,7 @@
                 <w:noProof/>
                 <w:webHidden/>
               </w:rPr>
-              <w:instrText xml:space="preserve"> PAGEREF _Toc502656405 \h </w:instrText>
+              <w:instrText xml:space="preserve"> PAGEREF _Toc505587522 \h </w:instrText>
             </w:r>
             <w:r>
               <w:rPr>
@@ -582,7 +723,7 @@
               <w:lang w:eastAsia="en-GB"/>
             </w:rPr>
           </w:pPr>
-          <w:hyperlink w:anchor="_Toc502656406" w:history="1">
+          <w:hyperlink w:anchor="_Toc505587523" w:history="1">
             <w:r>
               <w:rPr>
                 <w:rStyle w:val="Hyperlink"/>
@@ -609,7 +750,7 @@
                 <w:noProof/>
                 <w:webHidden/>
               </w:rPr>
-              <w:instrText xml:space="preserve"> PAGEREF _Toc502656406 \h </w:instrText>
+              <w:instrText xml:space="preserve"> PAGEREF _Toc505587523 \h </w:instrText>
             </w:r>
             <w:r>
               <w:rPr>
@@ -652,7 +793,7 @@
               <w:lang w:eastAsia="en-GB"/>
             </w:rPr>
           </w:pPr>
-          <w:hyperlink w:anchor="_Toc502656407" w:history="1">
+          <w:hyperlink w:anchor="_Toc505587524" w:history="1">
             <w:r>
               <w:rPr>
                 <w:rStyle w:val="Hyperlink"/>
@@ -679,7 +820,7 @@
                 <w:noProof/>
                 <w:webHidden/>
               </w:rPr>
-              <w:instrText xml:space="preserve"> PAGEREF _Toc502656407 \h </w:instrText>
+              <w:instrText xml:space="preserve"> PAGEREF _Toc505587524 \h </w:instrText>
             </w:r>
             <w:r>
               <w:rPr>
@@ -699,7 +840,7 @@
                 <w:noProof/>
                 <w:webHidden/>
               </w:rPr>
-              <w:t>2</w:t>
+              <w:t>3</w:t>
             </w:r>
             <w:r>
               <w:rPr>
@@ -722,7 +863,7 @@
               <w:lang w:eastAsia="en-GB"/>
             </w:rPr>
           </w:pPr>
-          <w:hyperlink w:anchor="_Toc502656408" w:history="1">
+          <w:hyperlink w:anchor="_Toc505587525" w:history="1">
             <w:r>
               <w:rPr>
                 <w:rStyle w:val="Hyperlink"/>
@@ -749,7 +890,7 @@
                 <w:noProof/>
                 <w:webHidden/>
               </w:rPr>
-              <w:instrText xml:space="preserve"> PAGEREF _Toc502656408 \h </w:instrText>
+              <w:instrText xml:space="preserve"> PAGEREF _Toc505587525 \h </w:instrText>
             </w:r>
             <w:r>
               <w:rPr>
@@ -769,7 +910,7 @@
                 <w:noProof/>
                 <w:webHidden/>
               </w:rPr>
-              <w:t>2</w:t>
+              <w:t>3</w:t>
             </w:r>
             <w:r>
               <w:rPr>
@@ -792,7 +933,7 @@
               <w:lang w:eastAsia="en-GB"/>
             </w:rPr>
           </w:pPr>
-          <w:hyperlink w:anchor="_Toc502656409" w:history="1">
+          <w:hyperlink w:anchor="_Toc505587526" w:history="1">
             <w:r>
               <w:rPr>
                 <w:rStyle w:val="Hyperlink"/>
@@ -819,7 +960,7 @@
                 <w:noProof/>
                 <w:webHidden/>
               </w:rPr>
-              <w:instrText xml:space="preserve"> PAGEREF _Toc502656409 \h </w:instrText>
+              <w:instrText xml:space="preserve"> PAGEREF _Toc505587526 \h </w:instrText>
             </w:r>
             <w:r>
               <w:rPr>
@@ -862,7 +1003,7 @@
               <w:lang w:eastAsia="en-GB"/>
             </w:rPr>
           </w:pPr>
-          <w:hyperlink w:anchor="_Toc502656410" w:history="1">
+          <w:hyperlink w:anchor="_Toc505587527" w:history="1">
             <w:r>
               <w:rPr>
                 <w:rStyle w:val="Hyperlink"/>
@@ -889,7 +1030,7 @@
                 <w:noProof/>
                 <w:webHidden/>
               </w:rPr>
-              <w:instrText xml:space="preserve"> PAGEREF _Toc502656410 \h </w:instrText>
+              <w:instrText xml:space="preserve"> PAGEREF _Toc505587527 \h </w:instrText>
             </w:r>
             <w:r>
               <w:rPr>
@@ -947,7 +1088,7 @@
       <w:pPr>
         <w:pStyle w:val="Heading2"/>
       </w:pPr>
-      <w:bookmarkStart w:id="6" w:name="_Toc502656404"/>
+      <w:bookmarkStart w:id="6" w:name="_Toc505587521"/>
       <w:r>
         <w:lastRenderedPageBreak/>
         <w:t>Introduction</w:t>
@@ -962,7 +1103,15 @@
         <w:t xml:space="preserve">the </w:t>
       </w:r>
       <w:r>
-        <w:t>raw data feed files received from the Triton and Neptune systems through to uploading processed and staged data to the HubSpot API. The</w:t>
+        <w:t xml:space="preserve">raw data feed files received from the Triton and Neptune systems through to uploading processed and staged data to the </w:t>
+      </w:r>
+      <w:proofErr w:type="spellStart"/>
+      <w:r>
+        <w:t>HubSpot</w:t>
+      </w:r>
+      <w:proofErr w:type="spellEnd"/>
+      <w:r>
+        <w:t xml:space="preserve"> API. The</w:t>
       </w:r>
       <w:r>
         <w:t xml:space="preserve"> steps detailed in the</w:t>
@@ -977,7 +1126,13 @@
         <w:t>.</w:t>
       </w:r>
       <w:r>
-        <w:t xml:space="preserve"> The various SSIS packages and associated SQL scripts are run manually for testing purposes but are</w:t>
+        <w:t xml:space="preserve"> </w:t>
+      </w:r>
+      <w:r>
+        <w:t xml:space="preserve">It is assumed that all the associated database revisions have already been deployed, and that the most up to date copies of the SSIS packages are available. </w:t>
+      </w:r>
+      <w:r>
+        <w:t>The various SSIS packages and associated SQL scripts are run manually for testing purposes but are</w:t>
       </w:r>
       <w:r>
         <w:t xml:space="preserve"> / will be</w:t>
@@ -985,6 +1140,8 @@
       <w:r>
         <w:t xml:space="preserve"> bundled as MS SQL Server V-AWD-SQL-09 scheduled jobs for running live.</w:t>
       </w:r>
+      <w:bookmarkStart w:id="7" w:name="_GoBack"/>
+      <w:bookmarkEnd w:id="7"/>
     </w:p>
     <w:p/>
     <w:p/>
@@ -992,11 +1149,16 @@
       <w:pPr>
         <w:pStyle w:val="Heading2"/>
       </w:pPr>
-      <w:bookmarkStart w:id="7" w:name="_Toc502656405"/>
-      <w:r>
-        <w:t>TritonCelerity SSIS package</w:t>
-      </w:r>
-      <w:bookmarkEnd w:id="7"/>
+      <w:bookmarkStart w:id="8" w:name="_Toc505587522"/>
+      <w:proofErr w:type="spellStart"/>
+      <w:r>
+        <w:t>TritonCelerity</w:t>
+      </w:r>
+      <w:proofErr w:type="spellEnd"/>
+      <w:r>
+        <w:t xml:space="preserve"> SSIS package</w:t>
+      </w:r>
+      <w:bookmarkEnd w:id="8"/>
     </w:p>
     <w:p>
       <w:r>
@@ -1012,46 +1174,61 @@
         <w:t xml:space="preserve"> </w:t>
       </w:r>
       <w:r>
-        <w:t>to folder G:\AMI_LIVE\MarineCRM\Triton\FullLoad</w:t>
+        <w:t>to folder G:\</w:t>
+      </w:r>
+      <w:r>
+        <w:t>Marine</w:t>
+      </w:r>
+      <w:r>
+        <w:t>\</w:t>
+      </w:r>
+      <w:r>
+        <w:t>Triton</w:t>
+      </w:r>
+      <w:r>
+        <w:t>\</w:t>
+      </w:r>
+      <w:r>
+        <w:t>data</w:t>
+      </w:r>
+      <w:r>
+        <w:t>\FullLoad</w:t>
       </w:r>
       <w:r>
         <w:t xml:space="preserve">. </w:t>
       </w:r>
       <w:r>
-        <w:t>C</w:t>
-      </w:r>
-      <w:r>
-        <w:t>reate a TST</w:t>
-      </w:r>
-      <w:r>
-        <w:t>_TRT_</w:t>
+        <w:t>Copy the Triton t</w:t>
+      </w:r>
+      <w:r>
+        <w:t>rigger</w:t>
+      </w:r>
+      <w:r>
+        <w:t xml:space="preserve"> file </w:t>
+      </w:r>
+      <w:r>
+        <w:t>TST_TRT_</w:t>
       </w:r>
       <w:r>
         <w:t>yyyymmdd</w:t>
       </w:r>
       <w:r>
-        <w:t>_TritonCelerity.csv</w:t>
-      </w:r>
-      <w:r>
-        <w:t xml:space="preserve"> </w:t>
-      </w:r>
-      <w:r>
-        <w:t xml:space="preserve">record counts </w:t>
-      </w:r>
-      <w:r>
-        <w:t xml:space="preserve">file if </w:t>
-      </w:r>
-      <w:r>
-        <w:t xml:space="preserve">it is </w:t>
-      </w:r>
-      <w:r>
-        <w:t xml:space="preserve">not provided. Create one from a copy of the current MAR_TRT_yyyymmdd_TritonCelerity.csv file in folder </w:t>
+        <w:t>_TritonCelerity</w:t>
+      </w:r>
+      <w:r>
+        <w:t xml:space="preserve">.csv from folder </w:t>
       </w:r>
       <w:r>
         <w:t>\\V-JSH-FTP-02\Triton</w:t>
       </w:r>
       <w:r>
-        <w:t>. The contents are not important for the purposes of testing.</w:t>
+        <w:t xml:space="preserve"> to folder </w:t>
+      </w:r>
+      <w:r>
+        <w:t>G:\Marine\Triton\data\FullLoad</w:t>
+      </w:r>
+      <w:r>
+        <w:t>.</w:t>
       </w:r>
       <w:r>
         <w:t xml:space="preserve"> [47 files in total]</w:t>
@@ -1059,35 +1236,76 @@
     </w:p>
     <w:p>
       <w:r>
-        <w:t>Edit</w:t>
-      </w:r>
-      <w:r>
-        <w:t xml:space="preserve"> the DOS batch file G:\AMI_LIVE\MarineCRM\Batch_files\Rename_files.DWYT18.bat</w:t>
-      </w:r>
-      <w:r>
-        <w:t xml:space="preserve"> so that the today variable has the correct datestamp value</w:t>
+        <w:t>Edit the DOS batch file G:\</w:t>
+      </w:r>
+      <w:r>
+        <w:t>Marine</w:t>
+      </w:r>
+      <w:r>
+        <w:t>\</w:t>
+      </w:r>
+      <w:r>
+        <w:t>Triton</w:t>
+      </w:r>
+      <w:r>
+        <w:t xml:space="preserve">\Batch_files\Rename_files so that the today variable has the correct </w:t>
+      </w:r>
+      <w:proofErr w:type="spellStart"/>
+      <w:r>
+        <w:t>datestamp</w:t>
+      </w:r>
+      <w:proofErr w:type="spellEnd"/>
+      <w:r>
+        <w:t xml:space="preserve"> value. Save and run the batch file.</w:t>
+      </w:r>
+      <w:r>
+        <w:t xml:space="preserve"> This will rename the files as MAR_TRT_*.csv</w:t>
+      </w:r>
+      <w:r>
+        <w:t xml:space="preserve"> without a </w:t>
+      </w:r>
+      <w:proofErr w:type="spellStart"/>
+      <w:r>
+        <w:t>datestamp</w:t>
+      </w:r>
+      <w:proofErr w:type="spellEnd"/>
+      <w:r>
+        <w:t xml:space="preserve"> included in the file name</w:t>
       </w:r>
       <w:r>
         <w:t>.</w:t>
       </w:r>
-      <w:r>
-        <w:t xml:space="preserve"> Save and run the batch file.</w:t>
-      </w:r>
-      <w:bookmarkStart w:id="8" w:name="_GoBack"/>
-      <w:bookmarkEnd w:id="8"/>
-      <w:r>
-        <w:t xml:space="preserve"> This will rename the files as MAR_TRT_*.csv</w:t>
-      </w:r>
-      <w:r>
-        <w:t xml:space="preserve"> without an included datestamp.</w:t>
-      </w:r>
-    </w:p>
-    <w:p>
-      <w:r>
-        <w:t>Open the TritonCelerity SSIS package in SQL Server Data Tools for Visual Studio 2013</w:t>
-      </w:r>
-      <w:r>
-        <w:t xml:space="preserve"> (Connection Managers AMI_Galaxy configured as V-AWD-SQL-11 and NEPTUNE_Stage configured as V-AWD-SQL-11)</w:t>
+    </w:p>
+    <w:p>
+      <w:r>
+        <w:t xml:space="preserve">Open the </w:t>
+      </w:r>
+      <w:proofErr w:type="spellStart"/>
+      <w:r>
+        <w:t>TritonCelerity</w:t>
+      </w:r>
+      <w:proofErr w:type="spellEnd"/>
+      <w:r>
+        <w:t xml:space="preserve"> SSIS package in SQL Server Data Tools for Visual Studio 2013</w:t>
+      </w:r>
+      <w:r>
+        <w:t xml:space="preserve"> (Connection Managers </w:t>
+      </w:r>
+      <w:proofErr w:type="spellStart"/>
+      <w:r>
+        <w:t>AMI_Galaxy</w:t>
+      </w:r>
+      <w:proofErr w:type="spellEnd"/>
+      <w:r>
+        <w:t xml:space="preserve"> configured as V-AWD-SQL-11 and </w:t>
+      </w:r>
+      <w:proofErr w:type="spellStart"/>
+      <w:r>
+        <w:t>NEPTUNE_Stage</w:t>
+      </w:r>
+      <w:proofErr w:type="spellEnd"/>
+      <w:r>
+        <w:t xml:space="preserve"> configured as V-AWD-SQL-11)</w:t>
       </w:r>
     </w:p>
     <w:p>
@@ -1097,7 +1315,15 @@
     </w:p>
     <w:p>
       <w:r>
-        <w:t>Run the ‘Truncate TRT_Table_Row_Counts’ component</w:t>
+        <w:t xml:space="preserve">Run the ‘Truncate </w:t>
+      </w:r>
+      <w:proofErr w:type="spellStart"/>
+      <w:r>
+        <w:t>TRT_Table_Row_Counts</w:t>
+      </w:r>
+      <w:proofErr w:type="spellEnd"/>
+      <w:r>
+        <w:t>’ component</w:t>
       </w:r>
     </w:p>
     <w:p>
@@ -1125,8 +1351,13 @@
         <w:pStyle w:val="CodeFragment"/>
       </w:pPr>
       <w:r>
-        <w:t>USE CelerityMarine_Stage</w:t>
-      </w:r>
+        <w:t xml:space="preserve">USE </w:t>
+      </w:r>
+      <w:proofErr w:type="spellStart"/>
+      <w:r>
+        <w:t>CelerityMarine_Stage</w:t>
+      </w:r>
+      <w:proofErr w:type="spellEnd"/>
     </w:p>
     <w:p>
       <w:pPr>
@@ -1143,12 +1374,14 @@
       <w:r>
         <w:t xml:space="preserve">EXEC </w:t>
       </w:r>
+      <w:proofErr w:type="spellStart"/>
       <w:r>
         <w:t>dbo.</w:t>
       </w:r>
       <w:r>
         <w:t>TRUNCATE_CELERITY_TABLES</w:t>
       </w:r>
+      <w:proofErr w:type="spellEnd"/>
     </w:p>
     <w:p>
       <w:pPr>
@@ -1162,9 +1395,11 @@
       <w:r>
         <w:t xml:space="preserve">EXEC </w:t>
       </w:r>
+      <w:proofErr w:type="spellStart"/>
       <w:r>
         <w:t>dbo.BUILD_CELERITY_TABLES</w:t>
       </w:r>
+      <w:proofErr w:type="spellEnd"/>
     </w:p>
     <w:p/>
     <w:p/>
@@ -1172,15 +1407,44 @@
       <w:pPr>
         <w:pStyle w:val="Heading2"/>
       </w:pPr>
-      <w:bookmarkStart w:id="9" w:name="_Toc502656406"/>
-      <w:r>
-        <w:t>TritonCelerity_ENews SSIS package</w:t>
+      <w:bookmarkStart w:id="9" w:name="_Toc505587523"/>
+      <w:proofErr w:type="spellStart"/>
+      <w:r>
+        <w:t>TritonCelerity_ENews</w:t>
+      </w:r>
+      <w:proofErr w:type="spellEnd"/>
+      <w:r>
+        <w:t xml:space="preserve"> SSIS package</w:t>
       </w:r>
       <w:bookmarkEnd w:id="9"/>
     </w:p>
     <w:p>
       <w:r>
-        <w:t>Open the TritonCelerity_ENews SSIS package in SQL Server Data Tools for Visual Studio 2013 and run as is (Connection Managers ‘CelerityMarine_Stage’ configured as V-AWD-SQL-11 and Live.TRITON_Stage configured as V-AWD-SQL-09</w:t>
+        <w:t xml:space="preserve">Open the </w:t>
+      </w:r>
+      <w:proofErr w:type="spellStart"/>
+      <w:r>
+        <w:t>TritonCelerity_ENews</w:t>
+      </w:r>
+      <w:proofErr w:type="spellEnd"/>
+      <w:r>
+        <w:t xml:space="preserve"> SSIS package in SQL Server Data Tools for Visual Studio 2013 and run as is (Connection Managers ‘</w:t>
+      </w:r>
+      <w:proofErr w:type="spellStart"/>
+      <w:r>
+        <w:t>CelerityMarine_Stage</w:t>
+      </w:r>
+      <w:proofErr w:type="spellEnd"/>
+      <w:r>
+        <w:t xml:space="preserve">’ configured as V-AWD-SQL-11 and </w:t>
+      </w:r>
+      <w:proofErr w:type="spellStart"/>
+      <w:r>
+        <w:t>Live.TRITON_Stage</w:t>
+      </w:r>
+      <w:proofErr w:type="spellEnd"/>
+      <w:r>
+        <w:t xml:space="preserve"> configured as V-AWD-SQL-09</w:t>
       </w:r>
       <w:r>
         <w:t>, yes, live</w:t>
@@ -1195,10 +1459,14 @@
       <w:pPr>
         <w:pStyle w:val="Heading2"/>
       </w:pPr>
-      <w:bookmarkStart w:id="10" w:name="_Toc502656407"/>
-      <w:r>
-        <w:lastRenderedPageBreak/>
-        <w:t>NeptuneDataExtract SSIS package</w:t>
+      <w:bookmarkStart w:id="10" w:name="_Toc505587524"/>
+      <w:proofErr w:type="spellStart"/>
+      <w:r>
+        <w:t>NeptuneDataExtract</w:t>
+      </w:r>
+      <w:proofErr w:type="spellEnd"/>
+      <w:r>
+        <w:t xml:space="preserve"> SSIS package</w:t>
       </w:r>
       <w:bookmarkEnd w:id="10"/>
     </w:p>
@@ -1213,9 +1481,14 @@
       <w:pPr>
         <w:pStyle w:val="Heading2"/>
       </w:pPr>
-      <w:bookmarkStart w:id="11" w:name="_Toc502656408"/>
-      <w:r>
-        <w:t>NeptuneDataLoad SSIS package</w:t>
+      <w:bookmarkStart w:id="11" w:name="_Toc505587525"/>
+      <w:proofErr w:type="spellStart"/>
+      <w:r>
+        <w:t>NeptuneDataLoad</w:t>
+      </w:r>
+      <w:proofErr w:type="spellEnd"/>
+      <w:r>
+        <w:t xml:space="preserve"> SSIS package</w:t>
       </w:r>
       <w:bookmarkEnd w:id="11"/>
     </w:p>
@@ -1236,10 +1509,24 @@
         <w:t>10.84.244.10</w:t>
       </w:r>
       <w:r>
-        <w:t xml:space="preserve"> /data/reports/shg_reports</w:t>
-      </w:r>
-      <w:r>
-        <w:t xml:space="preserve"> to folder G:\Marine\Neptune\Data</w:t>
+        <w:t xml:space="preserve"> /data/reports/</w:t>
+      </w:r>
+      <w:proofErr w:type="spellStart"/>
+      <w:r>
+        <w:t>shg_reports</w:t>
+      </w:r>
+      <w:proofErr w:type="spellEnd"/>
+      <w:r>
+        <w:t xml:space="preserve"> to folder G:\Marine\Neptun</w:t>
+      </w:r>
+      <w:r>
+        <w:t>e\d</w:t>
+      </w:r>
+      <w:r>
+        <w:t>ata</w:t>
+      </w:r>
+      <w:r>
+        <w:t>\FullLoad</w:t>
       </w:r>
       <w:r>
         <w:t xml:space="preserve"> [41 files in total]</w:t>
@@ -1247,7 +1534,31 @@
     </w:p>
     <w:p>
       <w:r>
-        <w:t>Open the NeptuneDataLoad SSIS package in SQL Server Data Tools for Visual Studio 2013 and run as is (Connection Managers AMI_Galaxy configured as V-AWD-SQL-11 and NEPTUNE_Stage configured as V-AWD-SQL-11)</w:t>
+        <w:t xml:space="preserve">Open the </w:t>
+      </w:r>
+      <w:proofErr w:type="spellStart"/>
+      <w:r>
+        <w:t>NeptuneDataLoad</w:t>
+      </w:r>
+      <w:proofErr w:type="spellEnd"/>
+      <w:r>
+        <w:t xml:space="preserve"> SSIS package in SQL Server Data Tools for Visual Studio 2013 and run as is (Connection Managers </w:t>
+      </w:r>
+      <w:proofErr w:type="spellStart"/>
+      <w:r>
+        <w:t>AMI_Galaxy</w:t>
+      </w:r>
+      <w:proofErr w:type="spellEnd"/>
+      <w:r>
+        <w:t xml:space="preserve"> configured as V-AWD-SQL-11 and </w:t>
+      </w:r>
+      <w:proofErr w:type="spellStart"/>
+      <w:r>
+        <w:t>NEPTUNE_Stage</w:t>
+      </w:r>
+      <w:proofErr w:type="spellEnd"/>
+      <w:r>
+        <w:t xml:space="preserve"> configured as V-AWD-SQL-11)</w:t>
       </w:r>
     </w:p>
     <w:p>
@@ -1260,8 +1571,13 @@
         <w:pStyle w:val="CodeFragment"/>
       </w:pPr>
       <w:r>
-        <w:t>USE NEPTUNE_Stage</w:t>
-      </w:r>
+        <w:t xml:space="preserve">USE </w:t>
+      </w:r>
+      <w:proofErr w:type="spellStart"/>
+      <w:r>
+        <w:t>NEPTUNE_Stage</w:t>
+      </w:r>
+      <w:proofErr w:type="spellEnd"/>
     </w:p>
     <w:p>
       <w:pPr>
@@ -1278,12 +1594,14 @@
       <w:r>
         <w:t xml:space="preserve">EXEC </w:t>
       </w:r>
+      <w:proofErr w:type="spellStart"/>
       <w:r>
         <w:t>dbo.</w:t>
       </w:r>
       <w:r>
         <w:t>BUILD_ST_MARINE_FBKG</w:t>
       </w:r>
+      <w:proofErr w:type="spellEnd"/>
     </w:p>
     <w:p>
       <w:pPr>
@@ -1292,12 +1610,14 @@
       <w:r>
         <w:t xml:space="preserve">EXEC </w:t>
       </w:r>
+      <w:proofErr w:type="spellStart"/>
       <w:r>
         <w:t>dbo.</w:t>
       </w:r>
       <w:r>
         <w:t>BUILD_ST_MARINE_FITN</w:t>
       </w:r>
+      <w:proofErr w:type="spellEnd"/>
     </w:p>
     <w:p>
       <w:pPr>
@@ -1306,12 +1626,14 @@
       <w:r>
         <w:t xml:space="preserve">EXEC </w:t>
       </w:r>
+      <w:proofErr w:type="spellStart"/>
       <w:r>
         <w:t>dbo.</w:t>
       </w:r>
       <w:r>
         <w:t>BUILD_ST_MARINE_PAYMENT</w:t>
       </w:r>
+      <w:proofErr w:type="spellEnd"/>
     </w:p>
     <w:p>
       <w:pPr>
@@ -1320,12 +1642,14 @@
       <w:r>
         <w:t xml:space="preserve">EXEC </w:t>
       </w:r>
+      <w:proofErr w:type="spellStart"/>
       <w:r>
         <w:t>dbo.</w:t>
       </w:r>
       <w:r>
         <w:t>BUILD_ST_MARINE_PAX</w:t>
       </w:r>
+      <w:proofErr w:type="spellEnd"/>
     </w:p>
     <w:p>
       <w:pPr>
@@ -1334,12 +1658,14 @@
       <w:r>
         <w:t xml:space="preserve">EXEC </w:t>
       </w:r>
+      <w:proofErr w:type="spellStart"/>
       <w:r>
         <w:t>dbo.</w:t>
       </w:r>
       <w:r>
         <w:t>BUILD_ST_MARINE_PAXACC</w:t>
       </w:r>
+      <w:proofErr w:type="spellEnd"/>
     </w:p>
     <w:p>
       <w:pPr>
@@ -1348,12 +1674,14 @@
       <w:r>
         <w:t xml:space="preserve">EXEC </w:t>
       </w:r>
+      <w:proofErr w:type="spellStart"/>
       <w:r>
         <w:t>dbo.</w:t>
       </w:r>
       <w:r>
         <w:t>BUILD_ST_MARINE_PAXBOAT</w:t>
       </w:r>
+      <w:proofErr w:type="spellEnd"/>
     </w:p>
     <w:p>
       <w:pPr>
@@ -1362,12 +1690,14 @@
       <w:r>
         <w:t xml:space="preserve">EXEC </w:t>
       </w:r>
+      <w:proofErr w:type="spellStart"/>
       <w:r>
         <w:t>dbo.</w:t>
       </w:r>
       <w:r>
         <w:t>BUILD_ST_MARINE_PAXFLIGHT</w:t>
       </w:r>
+      <w:proofErr w:type="spellEnd"/>
     </w:p>
     <w:p>
       <w:pPr>
@@ -1376,12 +1706,14 @@
       <w:r>
         <w:t xml:space="preserve">EXEC </w:t>
       </w:r>
+      <w:proofErr w:type="spellStart"/>
       <w:r>
         <w:t>dbo.</w:t>
       </w:r>
       <w:r>
         <w:t>BUILD_ST_MARINE_PAXFLIGHTDURATION</w:t>
       </w:r>
+      <w:proofErr w:type="spellEnd"/>
     </w:p>
     <w:p>
       <w:pPr>
@@ -1390,12 +1722,14 @@
       <w:r>
         <w:t xml:space="preserve">EXEC </w:t>
       </w:r>
+      <w:proofErr w:type="spellStart"/>
       <w:r>
         <w:t>dbo.</w:t>
       </w:r>
       <w:r>
         <w:t>UPDATE_ST_MARINE_FBKG_CAA</w:t>
       </w:r>
+      <w:proofErr w:type="spellEnd"/>
     </w:p>
     <w:p>
       <w:pPr>
@@ -1404,12 +1738,14 @@
       <w:r>
         <w:t xml:space="preserve">EXEC </w:t>
       </w:r>
+      <w:proofErr w:type="spellStart"/>
       <w:r>
         <w:t>dbo.</w:t>
       </w:r>
       <w:r>
         <w:t>BUILD_ST_MARINE_FLIGHTINVENTORY</w:t>
       </w:r>
+      <w:proofErr w:type="spellEnd"/>
     </w:p>
     <w:p>
       <w:pPr>
@@ -1418,12 +1754,14 @@
       <w:r>
         <w:t xml:space="preserve">EXEC </w:t>
       </w:r>
+      <w:proofErr w:type="spellStart"/>
       <w:r>
         <w:t>dbo.</w:t>
       </w:r>
       <w:r>
         <w:t>BUILD_ST_MARINE_BOOKINGITEMS</w:t>
       </w:r>
+      <w:proofErr w:type="spellEnd"/>
     </w:p>
     <w:p>
       <w:pPr>
@@ -1432,12 +1770,14 @@
       <w:r>
         <w:t xml:space="preserve">EXEC </w:t>
       </w:r>
+      <w:proofErr w:type="spellStart"/>
       <w:r>
         <w:t>dbo.</w:t>
       </w:r>
       <w:r>
         <w:t>BUILD_NEPTUNE_SFT_ALLOCATION</w:t>
       </w:r>
+      <w:proofErr w:type="spellEnd"/>
     </w:p>
     <w:p>
       <w:pPr>
@@ -1446,12 +1786,14 @@
       <w:r>
         <w:t xml:space="preserve">EXEC </w:t>
       </w:r>
+      <w:proofErr w:type="spellStart"/>
       <w:r>
         <w:t>dbo.</w:t>
       </w:r>
       <w:r>
         <w:t>BUILD_ST_MARINE_INSURANCE</w:t>
       </w:r>
+      <w:proofErr w:type="spellEnd"/>
     </w:p>
     <w:p>
       <w:pPr>
@@ -1460,12 +1802,14 @@
       <w:r>
         <w:t xml:space="preserve">EXEC </w:t>
       </w:r>
+      <w:proofErr w:type="spellStart"/>
       <w:r>
         <w:t>dbo.</w:t>
       </w:r>
       <w:r>
         <w:t>BUILD_ST_MARINE_BOATAVAILABILITY</w:t>
       </w:r>
+      <w:proofErr w:type="spellEnd"/>
     </w:p>
     <w:p>
       <w:pPr>
@@ -1474,12 +1818,14 @@
       <w:r>
         <w:t xml:space="preserve">EXEC </w:t>
       </w:r>
+      <w:proofErr w:type="spellStart"/>
       <w:r>
         <w:t>dbo.</w:t>
       </w:r>
       <w:r>
         <w:t>BUILD_ST_MARINE_AVAILABLEPORTS</w:t>
       </w:r>
+      <w:proofErr w:type="spellEnd"/>
     </w:p>
     <w:p>
       <w:pPr>
@@ -1488,12 +1834,14 @@
       <w:r>
         <w:t xml:space="preserve">EXEC </w:t>
       </w:r>
+      <w:proofErr w:type="spellStart"/>
       <w:r>
         <w:t>dbo.</w:t>
       </w:r>
       <w:r>
         <w:t>BUILD_ST_MARINE_SOLDPERWEEK</w:t>
       </w:r>
+      <w:proofErr w:type="spellEnd"/>
     </w:p>
     <w:p>
       <w:pPr>
@@ -1502,12 +1850,14 @@
       <w:r>
         <w:t xml:space="preserve">EXEC </w:t>
       </w:r>
+      <w:proofErr w:type="spellStart"/>
       <w:r>
         <w:t>dbo.</w:t>
       </w:r>
       <w:r>
         <w:t>BUILD_ST_MARINE_AVAILPERWEEK</w:t>
       </w:r>
+      <w:proofErr w:type="spellEnd"/>
     </w:p>
     <w:p>
       <w:pPr>
@@ -1516,12 +1866,14 @@
       <w:r>
         <w:t xml:space="preserve">EXEC </w:t>
       </w:r>
+      <w:proofErr w:type="spellStart"/>
       <w:r>
         <w:t>dbo.</w:t>
       </w:r>
       <w:r>
         <w:t>BUILD_ST_MARINE_BEDSTOSEATS</w:t>
       </w:r>
+      <w:proofErr w:type="spellEnd"/>
     </w:p>
     <w:p>
       <w:pPr>
@@ -1536,8 +1888,13 @@
         <w:pStyle w:val="CodeFragment"/>
       </w:pPr>
       <w:r>
-        <w:t>USE AMI_Static</w:t>
-      </w:r>
+        <w:t xml:space="preserve">USE </w:t>
+      </w:r>
+      <w:proofErr w:type="spellStart"/>
+      <w:r>
+        <w:t>AMI_Static</w:t>
+      </w:r>
+      <w:proofErr w:type="spellEnd"/>
     </w:p>
     <w:p>
       <w:pPr>
@@ -1554,12 +1911,14 @@
       <w:r>
         <w:t xml:space="preserve">EXEC </w:t>
       </w:r>
+      <w:proofErr w:type="spellStart"/>
       <w:r>
         <w:t>dbo.</w:t>
       </w:r>
       <w:r>
         <w:t>UPDATE_MAP_FLIGHTINVENTORY_NEPTUNE</w:t>
       </w:r>
+      <w:proofErr w:type="spellEnd"/>
     </w:p>
     <w:p>
       <w:pPr>
@@ -1580,15 +1939,28 @@
       <w:pPr>
         <w:pStyle w:val="Heading2"/>
       </w:pPr>
-      <w:bookmarkStart w:id="12" w:name="_Toc502656409"/>
-      <w:r>
-        <w:t>NeptuneCRM SSIS package</w:t>
+      <w:bookmarkStart w:id="12" w:name="_Toc505587526"/>
+      <w:proofErr w:type="spellStart"/>
+      <w:r>
+        <w:t>NeptuneCRM</w:t>
+      </w:r>
+      <w:proofErr w:type="spellEnd"/>
+      <w:r>
+        <w:t xml:space="preserve"> SSIS package</w:t>
       </w:r>
       <w:bookmarkEnd w:id="12"/>
     </w:p>
     <w:p>
       <w:r>
-        <w:t xml:space="preserve">Copy the NeptuneCRM test data feed files CRMIII_*.* and rembook*.asc.gz </w:t>
+        <w:t xml:space="preserve">Copy the </w:t>
+      </w:r>
+      <w:proofErr w:type="spellStart"/>
+      <w:r>
+        <w:t>NeptuneCRM</w:t>
+      </w:r>
+      <w:proofErr w:type="spellEnd"/>
+      <w:r>
+        <w:t xml:space="preserve"> test data feed files CRMIII_*.* and rembook*.asc.gz </w:t>
       </w:r>
       <w:r>
         <w:t xml:space="preserve">from </w:t>
@@ -1606,7 +1978,19 @@
         <w:t xml:space="preserve"> /data/reports </w:t>
       </w:r>
       <w:r>
-        <w:t>to folder G:\Marine\MarineCRM\Neptune\FullLoad</w:t>
+        <w:t>to folder G:\Marine\</w:t>
+      </w:r>
+      <w:r>
+        <w:t>Neptun</w:t>
+      </w:r>
+      <w:r>
+        <w:t>eCRM\</w:t>
+      </w:r>
+      <w:r>
+        <w:t>data</w:t>
+      </w:r>
+      <w:r>
+        <w:t>\FullLoad</w:t>
       </w:r>
       <w:r>
         <w:t xml:space="preserve"> [5 files in total]</w:t>
@@ -1618,13 +2002,35 @@
         <w:t>with</w:t>
       </w:r>
       <w:r>
-        <w:t xml:space="preserve">in the filenames of the Client Preferences and Rembook files to the current date (also amend the date </w:t>
+        <w:t xml:space="preserve">in the filenames of the Client Preferences and </w:t>
+      </w:r>
+      <w:proofErr w:type="spellStart"/>
+      <w:r>
+        <w:t>Rembook</w:t>
+      </w:r>
+      <w:proofErr w:type="spellEnd"/>
+      <w:r>
+        <w:t xml:space="preserve"> files to the current date (also </w:t>
+      </w:r>
+      <w:r>
+        <w:t xml:space="preserve">check / </w:t>
+      </w:r>
+      <w:r>
+        <w:t xml:space="preserve">amend the date </w:t>
       </w:r>
       <w:r>
         <w:t>with</w:t>
       </w:r>
       <w:r>
-        <w:t xml:space="preserve">in the filename of the zipped file content of the Rembook file (easy </w:t>
+        <w:t xml:space="preserve">in the filename of the zipped file content of the </w:t>
+      </w:r>
+      <w:proofErr w:type="spellStart"/>
+      <w:r>
+        <w:t>Rembook</w:t>
+      </w:r>
+      <w:proofErr w:type="spellEnd"/>
+      <w:r>
+        <w:t xml:space="preserve"> file (easy </w:t>
       </w:r>
       <w:r>
         <w:t>to do using</w:t>
@@ -1635,12 +2041,36 @@
     </w:p>
     <w:p>
       <w:r>
-        <w:t>Open the NeptuneDataLoad SSIS package in SQL Server Data Tools for Visual Studio 2013 (Connection Managers AMI_Galaxy configured as V-AWD-SQL-11 and NEPTUNE_Stage configured as V-AWD-SQL-11)</w:t>
-      </w:r>
-    </w:p>
-    <w:p>
-      <w:r>
         <w:lastRenderedPageBreak/>
+        <w:t xml:space="preserve">Open the </w:t>
+      </w:r>
+      <w:proofErr w:type="spellStart"/>
+      <w:r>
+        <w:t>NeptuneDataLoad</w:t>
+      </w:r>
+      <w:proofErr w:type="spellEnd"/>
+      <w:r>
+        <w:t xml:space="preserve"> SSIS package in SQL Server Data Tools for Visual Studio 2013 (Connection Managers </w:t>
+      </w:r>
+      <w:proofErr w:type="spellStart"/>
+      <w:r>
+        <w:t>AMI_Galaxy</w:t>
+      </w:r>
+      <w:proofErr w:type="spellEnd"/>
+      <w:r>
+        <w:t xml:space="preserve"> configured as V-AWD-SQL-11 and </w:t>
+      </w:r>
+      <w:proofErr w:type="spellStart"/>
+      <w:r>
+        <w:t>NEPTUNE_Stage</w:t>
+      </w:r>
+      <w:proofErr w:type="spellEnd"/>
+      <w:r>
+        <w:t xml:space="preserve"> configured as V-AWD-SQL-11)</w:t>
+      </w:r>
+    </w:p>
+    <w:p>
+      <w:r>
         <w:t>Run the ‘Open LOG’ component</w:t>
       </w:r>
     </w:p>
@@ -1666,7 +2096,15 @@
     </w:p>
     <w:p>
       <w:r>
-        <w:t>Run the ‘Load Rembook’ sequence container</w:t>
+        <w:t xml:space="preserve">Run the ‘Load </w:t>
+      </w:r>
+      <w:proofErr w:type="spellStart"/>
+      <w:r>
+        <w:t>Rembook</w:t>
+      </w:r>
+      <w:proofErr w:type="spellEnd"/>
+      <w:r>
+        <w:t>’ sequence container</w:t>
       </w:r>
     </w:p>
     <w:p>
@@ -1684,8 +2122,13 @@
         <w:pStyle w:val="CodeFragment"/>
       </w:pPr>
       <w:r>
-        <w:t>USE NEPTUNE_Stage</w:t>
-      </w:r>
+        <w:t xml:space="preserve">USE </w:t>
+      </w:r>
+      <w:proofErr w:type="spellStart"/>
+      <w:r>
+        <w:t>NEPTUNE_Stage</w:t>
+      </w:r>
+      <w:proofErr w:type="spellEnd"/>
     </w:p>
     <w:p>
       <w:pPr>
@@ -1700,48 +2143,78 @@
         <w:pStyle w:val="CodeFragment"/>
       </w:pPr>
       <w:r>
-        <w:t>EXEC dbo.BUILD_ST_MARINE_BOOKINGS</w:t>
-      </w:r>
+        <w:t xml:space="preserve">EXEC </w:t>
+      </w:r>
+      <w:proofErr w:type="spellStart"/>
+      <w:r>
+        <w:t>dbo.BUILD_ST_MARINE_BOOKINGS</w:t>
+      </w:r>
+      <w:proofErr w:type="spellEnd"/>
     </w:p>
     <w:p>
       <w:pPr>
         <w:pStyle w:val="CodeFragment"/>
       </w:pPr>
       <w:r>
-        <w:t>EXEC dbo.BUILD_ST_MARINE_BROCHURE_REQUEST</w:t>
-      </w:r>
+        <w:t xml:space="preserve">EXEC </w:t>
+      </w:r>
+      <w:proofErr w:type="spellStart"/>
+      <w:r>
+        <w:t>dbo.BUILD_ST_MARINE_BROCHURE_REQUEST</w:t>
+      </w:r>
+      <w:proofErr w:type="spellEnd"/>
     </w:p>
     <w:p>
       <w:pPr>
         <w:pStyle w:val="CodeFragment"/>
       </w:pPr>
       <w:r>
-        <w:t>EXEC dbo.BUILD_ST_MARINE_CLIENT_PREFERENCE</w:t>
-      </w:r>
+        <w:t xml:space="preserve">EXEC </w:t>
+      </w:r>
+      <w:proofErr w:type="spellStart"/>
+      <w:r>
+        <w:t>dbo.BUILD_ST_MARINE_CLIENT_PREFERENCE</w:t>
+      </w:r>
+      <w:proofErr w:type="spellEnd"/>
     </w:p>
     <w:p>
       <w:pPr>
         <w:pStyle w:val="CodeFragment"/>
       </w:pPr>
       <w:r>
-        <w:t>EXEC dbo.BUILD_ST_MARINE_CLIENTS</w:t>
-      </w:r>
+        <w:t xml:space="preserve">EXEC </w:t>
+      </w:r>
+      <w:proofErr w:type="spellStart"/>
+      <w:r>
+        <w:t>dbo.BUILD_ST_MARINE_CLIENTS</w:t>
+      </w:r>
+      <w:proofErr w:type="spellEnd"/>
     </w:p>
     <w:p>
       <w:pPr>
         <w:pStyle w:val="CodeFragment"/>
       </w:pPr>
       <w:r>
-        <w:t>EXEC dbo.BUILD_ST_MARINE_REMBOOK</w:t>
-      </w:r>
+        <w:t xml:space="preserve">EXEC </w:t>
+      </w:r>
+      <w:proofErr w:type="spellStart"/>
+      <w:r>
+        <w:t>dbo.BUILD_ST_MARINE_REMBOOK</w:t>
+      </w:r>
+      <w:proofErr w:type="spellEnd"/>
     </w:p>
     <w:p>
       <w:pPr>
         <w:pStyle w:val="CodeFragment"/>
       </w:pPr>
       <w:r>
-        <w:t>EXEC dbo.BUILD_ST_MARINE_BOOKING_LEAD</w:t>
-      </w:r>
+        <w:t xml:space="preserve">EXEC </w:t>
+      </w:r>
+      <w:proofErr w:type="spellStart"/>
+      <w:r>
+        <w:t>dbo.BUILD_ST_MARINE_BOOKING_LEAD</w:t>
+      </w:r>
+      <w:proofErr w:type="spellEnd"/>
     </w:p>
     <w:p>
       <w:pPr>
@@ -1762,7 +2235,7 @@
       <w:pPr>
         <w:pStyle w:val="Heading2"/>
       </w:pPr>
-      <w:bookmarkStart w:id="13" w:name="_Toc502656410"/>
+      <w:bookmarkStart w:id="13" w:name="_Toc505587527"/>
       <w:r>
         <w:t>HUBSPOT</w:t>
       </w:r>
@@ -1770,7 +2243,19 @@
     </w:p>
     <w:p>
       <w:r>
-        <w:t>Change the BUILD_HUBSPOT_TRITON_TM_BOOKINGS, etc. SP selections to select the past 30 days (or other suitable time period) in order to select some booking</w:t>
+        <w:t xml:space="preserve">Change the </w:t>
+      </w:r>
+      <w:r>
+        <w:t xml:space="preserve">WHERE clause of the </w:t>
+      </w:r>
+      <w:r>
+        <w:t xml:space="preserve">BUILD_HUBSPOT_TRITON_TM_BOOKINGS, etc. SP selections to select the past 30 days (or other suitable time period) </w:t>
+      </w:r>
+      <w:r>
+        <w:t>of</w:t>
+      </w:r>
+      <w:r>
+        <w:t xml:space="preserve"> booking</w:t>
       </w:r>
       <w:r>
         <w:t>, etc.</w:t>
@@ -1778,31 +2263,90 @@
       <w:r>
         <w:t xml:space="preserve"> records</w:t>
       </w:r>
-    </w:p>
-    <w:p>
-      <w:r>
-        <w:t>In a Windows Explorer window for folder G:\AMI_UAT\MarineCRM\HUBSPOT run ‘HUBSPOT_API - DWYT16TEST.bat’. Edit this</w:t>
-      </w:r>
-      <w:r>
-        <w:t xml:space="preserve"> and also ‘</w:t>
-      </w:r>
-      <w:r>
-        <w:t>Export_TO_CSV_DWYT16TEST.ps1</w:t>
-      </w:r>
-      <w:r>
-        <w:t>’</w:t>
+      <w:r>
+        <w:t xml:space="preserve">. Note that in the current </w:t>
+      </w:r>
+      <w:proofErr w:type="gramStart"/>
+      <w:r>
+        <w:t>Live</w:t>
+      </w:r>
+      <w:proofErr w:type="gramEnd"/>
+      <w:r>
+        <w:t xml:space="preserve"> interface the </w:t>
+      </w:r>
+      <w:r>
+        <w:t xml:space="preserve">selection </w:t>
+      </w:r>
+      <w:r>
+        <w:t>interval is 8 days.</w:t>
+      </w:r>
+    </w:p>
+    <w:p>
+      <w:r>
+        <w:t>In a Windows Explorer window for folder G:\</w:t>
+      </w:r>
+      <w:r>
+        <w:t>Marine</w:t>
+      </w:r>
+      <w:r>
+        <w:t>\MarineCRM\HUBSPOT</w:t>
+      </w:r>
+      <w:r>
+        <w:t>,</w:t>
       </w:r>
       <w:r>
         <w:t xml:space="preserve"> </w:t>
       </w:r>
       <w:r>
-        <w:t xml:space="preserve">beforehand </w:t>
-      </w:r>
-      <w:r>
-        <w:t>acco</w:t>
-      </w:r>
-      <w:r>
-        <w:t>rding to what you want to test.</w:t>
+        <w:t xml:space="preserve">for ZZTEST </w:t>
+      </w:r>
+      <w:r>
+        <w:t xml:space="preserve">account </w:t>
+      </w:r>
+      <w:r>
+        <w:t xml:space="preserve">data </w:t>
+      </w:r>
+      <w:r>
+        <w:t xml:space="preserve">run ‘HUBSPOT_API - </w:t>
+      </w:r>
+      <w:r>
+        <w:t>ZZ</w:t>
+      </w:r>
+      <w:r>
+        <w:t>TEST.bat’</w:t>
+      </w:r>
+      <w:r>
+        <w:t xml:space="preserve">, for ZLBTEST </w:t>
+      </w:r>
+      <w:r>
+        <w:t xml:space="preserve">account </w:t>
+      </w:r>
+      <w:r>
+        <w:t xml:space="preserve">data run </w:t>
+      </w:r>
+      <w:r>
+        <w:t xml:space="preserve">‘HUBSPOT_API - </w:t>
+      </w:r>
+      <w:r>
+        <w:t>ZLB</w:t>
+      </w:r>
+      <w:r>
+        <w:t>TEST.bat’</w:t>
+      </w:r>
+      <w:r>
+        <w:t xml:space="preserve">, for both </w:t>
+      </w:r>
+      <w:r>
+        <w:t xml:space="preserve">accounts </w:t>
+      </w:r>
+      <w:r>
+        <w:t xml:space="preserve">run </w:t>
+      </w:r>
+      <w:r>
+        <w:t>‘HUBSPOT_API - DWYT16TEST.bat’</w:t>
+      </w:r>
+      <w:r>
+        <w:t>.</w:t>
       </w:r>
     </w:p>
     <w:p>
@@ -1813,22 +2357,60 @@
         <w:t xml:space="preserve"> that the API code </w:t>
       </w:r>
       <w:r>
-        <w:t xml:space="preserve">(Program.cs) </w:t>
+        <w:t>(</w:t>
+      </w:r>
+      <w:proofErr w:type="spellStart"/>
+      <w:r>
+        <w:t>Program.cs</w:t>
+      </w:r>
+      <w:proofErr w:type="spellEnd"/>
+      <w:r>
+        <w:t xml:space="preserve">) </w:t>
       </w:r>
       <w:r>
         <w:t>may need tweaking</w:t>
       </w:r>
       <w:r>
-        <w:t xml:space="preserve"> to match</w:t>
-      </w:r>
-      <w:r>
-        <w:t>. Also there are dependencies on table HUBSPOT.dbo. SL_HUBSPOT_FIELD_NAMES (might need new or amended records</w:t>
+        <w:t xml:space="preserve"> to </w:t>
+      </w:r>
+      <w:r>
+        <w:t>suit</w:t>
+      </w:r>
+      <w:r>
+        <w:t xml:space="preserve"> changing test account names, etc.</w:t>
+      </w:r>
+      <w:r>
+        <w:t xml:space="preserve"> Also there are dependencies on table </w:t>
+      </w:r>
+      <w:proofErr w:type="spellStart"/>
+      <w:r>
+        <w:t>HUBSPOT.dbo</w:t>
+      </w:r>
+      <w:proofErr w:type="spellEnd"/>
+      <w:r>
+        <w:t>. SL_HUBSPOT_FIELD_NAMES (might need new or amended records</w:t>
       </w:r>
       <w:r>
         <w:t xml:space="preserve"> to suit differences between actual and test accounts</w:t>
       </w:r>
       <w:r>
-        <w:t>) and SP HUBSPOT.dbo. SELECT_SL_HUBSPOT_FIELD_NAMES (might need tweaking to suit cha</w:t>
+        <w:t xml:space="preserve"> in </w:t>
+      </w:r>
+      <w:proofErr w:type="spellStart"/>
+      <w:r>
+        <w:t>HubSpot</w:t>
+      </w:r>
+      <w:proofErr w:type="spellEnd"/>
+      <w:r>
+        <w:t xml:space="preserve">) and SP </w:t>
+      </w:r>
+      <w:proofErr w:type="spellStart"/>
+      <w:r>
+        <w:t>HUBSPOT.dbo</w:t>
+      </w:r>
+      <w:proofErr w:type="spellEnd"/>
+      <w:r>
+        <w:t>. SELECT_SL_HUBSPOT_FIELD_NAMES (might need tweaking to suit cha</w:t>
       </w:r>
       <w:r>
         <w:t>nging test account names, etc.)</w:t>
@@ -1836,20 +2418,105 @@
     </w:p>
     <w:p>
       <w:r>
-        <w:t>Afterwards check the log file ‘HUBSPOT_API.log’</w:t>
-      </w:r>
-    </w:p>
-    <w:p>
-      <w:r>
-        <w:t>R</w:t>
-      </w:r>
-      <w:r>
-        <w:t>un ‘ExportRecordsToCSV - DWYT16TEST.bat’</w:t>
-      </w:r>
-    </w:p>
-    <w:p>
-      <w:r>
-        <w:t>Afterwards check the generated Errors and Success files, and also the data files</w:t>
+        <w:t>Afterwards check the log file ‘HUBSPOT_API</w:t>
+      </w:r>
+      <w:r>
+        <w:t>_yy_mm_dd_hh_mm_ss</w:t>
+      </w:r>
+      <w:r>
+        <w:t>.log’</w:t>
+      </w:r>
+      <w:r>
+        <w:t>.</w:t>
+      </w:r>
+    </w:p>
+    <w:p>
+      <w:r>
+        <w:t>Then r</w:t>
+      </w:r>
+      <w:r>
+        <w:t xml:space="preserve">un </w:t>
+      </w:r>
+      <w:r>
+        <w:t>‘</w:t>
+      </w:r>
+      <w:proofErr w:type="spellStart"/>
+      <w:r>
+        <w:t>ExportRecordsToCSV</w:t>
+      </w:r>
+      <w:proofErr w:type="spellEnd"/>
+      <w:r>
+        <w:t xml:space="preserve"> - </w:t>
+      </w:r>
+      <w:r>
+        <w:t>ZZ</w:t>
+      </w:r>
+      <w:r>
+        <w:t>TEST.bat’</w:t>
+      </w:r>
+      <w:r>
+        <w:t xml:space="preserve">, </w:t>
+      </w:r>
+      <w:r>
+        <w:t>‘</w:t>
+      </w:r>
+      <w:proofErr w:type="spellStart"/>
+      <w:r>
+        <w:t>ExportRecordsToCSV</w:t>
+      </w:r>
+      <w:proofErr w:type="spellEnd"/>
+      <w:r>
+        <w:t xml:space="preserve"> - </w:t>
+      </w:r>
+      <w:r>
+        <w:t>ZLB</w:t>
+      </w:r>
+      <w:r>
+        <w:t>TEST.bat’</w:t>
+      </w:r>
+      <w:r>
+        <w:t xml:space="preserve">, or </w:t>
+      </w:r>
+      <w:r>
+        <w:t>‘</w:t>
+      </w:r>
+      <w:proofErr w:type="spellStart"/>
+      <w:r>
+        <w:t>ExportRecordsToCSV</w:t>
+      </w:r>
+      <w:proofErr w:type="spellEnd"/>
+      <w:r>
+        <w:t xml:space="preserve"> - DWYT16TEST.bat’</w:t>
+      </w:r>
+      <w:r>
+        <w:t xml:space="preserve"> as appropriate.</w:t>
+      </w:r>
+      <w:r>
+        <w:t xml:space="preserve"> This will generate </w:t>
+      </w:r>
+      <w:r>
+        <w:t xml:space="preserve">Errors and Success files, and also </w:t>
+      </w:r>
+      <w:r>
+        <w:t>export</w:t>
+      </w:r>
+      <w:r>
+        <w:t xml:space="preserve"> the records</w:t>
+      </w:r>
+      <w:r>
+        <w:t xml:space="preserve"> processed</w:t>
+      </w:r>
+      <w:r>
+        <w:t xml:space="preserve"> to CSV</w:t>
+      </w:r>
+      <w:r>
+        <w:t xml:space="preserve"> files</w:t>
+      </w:r>
+      <w:r>
+        <w:t>, for detailed checking</w:t>
+      </w:r>
+      <w:r>
+        <w:t>.</w:t>
       </w:r>
     </w:p>
     <w:p/>
@@ -1908,14 +2575,14 @@
         <w:sz w:val="16"/>
         <w:szCs w:val="16"/>
       </w:rPr>
-      <w:t>1801</w:t>
+      <w:t>180</w:t>
     </w:r>
     <w:r>
       <w:rPr>
         <w:sz w:val="16"/>
         <w:szCs w:val="16"/>
       </w:rPr>
-      <w:t>11</w:t>
+      <w:t>205</w:t>
     </w:r>
     <w:r>
       <w:rPr>
@@ -1991,7 +2658,7 @@
         <w:sz w:val="16"/>
         <w:szCs w:val="16"/>
       </w:rPr>
-      <w:t>4</w:t>
+      <w:t>3</w:t>
     </w:r>
     <w:r>
       <w:rPr>
@@ -2739,7 +3406,6 @@
       <w:spacing w:after="0" w:line="240" w:lineRule="auto"/>
     </w:pPr>
     <w:tblPr>
-      <w:tblInd w:w="0" w:type="dxa"/>
       <w:tblBorders>
         <w:top w:val="single" w:sz="4" w:space="0" w:color="auto"/>
         <w:left w:val="single" w:sz="4" w:space="0" w:color="auto"/>
@@ -2748,12 +3414,6 @@
         <w:insideH w:val="single" w:sz="4" w:space="0" w:color="auto"/>
         <w:insideV w:val="single" w:sz="4" w:space="0" w:color="auto"/>
       </w:tblBorders>
-      <w:tblCellMar>
-        <w:top w:w="0" w:type="dxa"/>
-        <w:left w:w="108" w:type="dxa"/>
-        <w:bottom w:w="0" w:type="dxa"/>
-        <w:right w:w="108" w:type="dxa"/>
-      </w:tblCellMar>
     </w:tblPr>
   </w:style>
   <w:style w:type="paragraph" w:styleId="TOCHeading">

</xml_diff>

<commit_message>
Latest code following cycle of full testing and fixing
</commit_message>
<xml_diff>
--- a/doc/DWYT-18 testing cycle documentation.docx
+++ b/doc/DWYT-18 testing cycle documentation.docx
@@ -6,14 +6,14 @@
       <w:pPr>
         <w:pStyle w:val="Heading1"/>
       </w:pPr>
-      <w:bookmarkStart w:id="0" w:name="_Toc292965980"/>
-      <w:bookmarkStart w:id="1" w:name="_Toc404341005"/>
-      <w:bookmarkStart w:id="2" w:name="_Toc405816955"/>
-      <w:bookmarkStart w:id="3" w:name="_Toc505587519"/>
+      <w:bookmarkStart w:id="0" w:name="_Toc505587519"/>
+      <w:bookmarkStart w:id="1" w:name="_Toc292965980"/>
+      <w:bookmarkStart w:id="2" w:name="_Toc404341005"/>
+      <w:bookmarkStart w:id="3" w:name="_Toc405816955"/>
       <w:r>
         <w:t>DWYT-18 testing cycle</w:t>
       </w:r>
-      <w:bookmarkEnd w:id="3"/>
+      <w:bookmarkEnd w:id="0"/>
     </w:p>
     <w:p>
       <w:pPr>
@@ -24,9 +24,9 @@
       <w:r>
         <w:t>Revision History</w:t>
       </w:r>
-      <w:bookmarkEnd w:id="0"/>
       <w:bookmarkEnd w:id="1"/>
       <w:bookmarkEnd w:id="2"/>
+      <w:bookmarkEnd w:id="3"/>
       <w:bookmarkEnd w:id="4"/>
       <w:bookmarkEnd w:id="5"/>
     </w:p>
@@ -1103,15 +1103,7 @@
         <w:t xml:space="preserve">the </w:t>
       </w:r>
       <w:r>
-        <w:t xml:space="preserve">raw data feed files received from the Triton and Neptune systems through to uploading processed and staged data to the </w:t>
-      </w:r>
-      <w:proofErr w:type="spellStart"/>
-      <w:r>
-        <w:t>HubSpot</w:t>
-      </w:r>
-      <w:proofErr w:type="spellEnd"/>
-      <w:r>
-        <w:t xml:space="preserve"> API. The</w:t>
+        <w:t>raw data feed files received from the Triton and Neptune systems through to uploading processed and staged data to the HubSpot API. The</w:t>
       </w:r>
       <w:r>
         <w:t xml:space="preserve"> steps detailed in the</w:t>
@@ -1140,8 +1132,6 @@
       <w:r>
         <w:t xml:space="preserve"> bundled as MS SQL Server V-AWD-SQL-09 scheduled jobs for running live.</w:t>
       </w:r>
-      <w:bookmarkStart w:id="7" w:name="_GoBack"/>
-      <w:bookmarkEnd w:id="7"/>
     </w:p>
     <w:p/>
     <w:p/>
@@ -1149,16 +1139,11 @@
       <w:pPr>
         <w:pStyle w:val="Heading2"/>
       </w:pPr>
-      <w:bookmarkStart w:id="8" w:name="_Toc505587522"/>
-      <w:proofErr w:type="spellStart"/>
-      <w:r>
-        <w:t>TritonCelerity</w:t>
-      </w:r>
-      <w:proofErr w:type="spellEnd"/>
-      <w:r>
-        <w:t xml:space="preserve"> SSIS package</w:t>
-      </w:r>
-      <w:bookmarkEnd w:id="8"/>
+      <w:bookmarkStart w:id="7" w:name="_Toc505587522"/>
+      <w:r>
+        <w:t>TritonCelerity SSIS package</w:t>
+      </w:r>
+      <w:bookmarkEnd w:id="7"/>
     </w:p>
     <w:p>
       <w:r>
@@ -1198,13 +1183,7 @@
         <w:t xml:space="preserve">. </w:t>
       </w:r>
       <w:r>
-        <w:t>Copy the Triton t</w:t>
-      </w:r>
-      <w:r>
-        <w:t>rigger</w:t>
-      </w:r>
-      <w:r>
-        <w:t xml:space="preserve"> file </w:t>
+        <w:t xml:space="preserve">Copy the Triton trigger file </w:t>
       </w:r>
       <w:r>
         <w:t>TST_TRT_</w:t>
@@ -1248,64 +1227,27 @@
         <w:t>Triton</w:t>
       </w:r>
       <w:r>
-        <w:t xml:space="preserve">\Batch_files\Rename_files so that the today variable has the correct </w:t>
-      </w:r>
-      <w:proofErr w:type="spellStart"/>
-      <w:r>
-        <w:t>datestamp</w:t>
-      </w:r>
-      <w:proofErr w:type="spellEnd"/>
-      <w:r>
-        <w:t xml:space="preserve"> value. Save and run the batch file.</w:t>
-      </w:r>
-      <w:r>
-        <w:t xml:space="preserve"> This will rename the files as MAR_TRT_*.csv</w:t>
-      </w:r>
-      <w:r>
-        <w:t xml:space="preserve"> without a </w:t>
-      </w:r>
-      <w:proofErr w:type="spellStart"/>
-      <w:r>
-        <w:t>datestamp</w:t>
-      </w:r>
-      <w:proofErr w:type="spellEnd"/>
-      <w:r>
-        <w:t xml:space="preserve"> included in the file name</w:t>
-      </w:r>
-      <w:r>
-        <w:t>.</w:t>
-      </w:r>
-    </w:p>
-    <w:p>
-      <w:r>
-        <w:t xml:space="preserve">Open the </w:t>
-      </w:r>
-      <w:proofErr w:type="spellStart"/>
-      <w:r>
-        <w:t>TritonCelerity</w:t>
-      </w:r>
-      <w:proofErr w:type="spellEnd"/>
-      <w:r>
-        <w:t xml:space="preserve"> SSIS package in SQL Server Data Tools for Visual Studio 2013</w:t>
-      </w:r>
-      <w:r>
-        <w:t xml:space="preserve"> (Connection Managers </w:t>
-      </w:r>
-      <w:proofErr w:type="spellStart"/>
-      <w:r>
-        <w:t>AMI_Galaxy</w:t>
-      </w:r>
-      <w:proofErr w:type="spellEnd"/>
-      <w:r>
-        <w:t xml:space="preserve"> configured as V-AWD-SQL-11 and </w:t>
-      </w:r>
-      <w:proofErr w:type="spellStart"/>
-      <w:r>
-        <w:t>NEPTUNE_Stage</w:t>
-      </w:r>
-      <w:proofErr w:type="spellEnd"/>
-      <w:r>
-        <w:t xml:space="preserve"> configured as V-AWD-SQL-11)</w:t>
+        <w:t>\Batch_files\Rename_files so that the today variable has the correct datestamp value</w:t>
+      </w:r>
+      <w:r>
+        <w:t xml:space="preserve"> (line 5)</w:t>
+      </w:r>
+      <w:r>
+        <w:t xml:space="preserve">. Save the </w:t>
+      </w:r>
+      <w:r>
+        <w:t xml:space="preserve">revised </w:t>
+      </w:r>
+      <w:r>
+        <w:t>batch file</w:t>
+      </w:r>
+    </w:p>
+    <w:p>
+      <w:r>
+        <w:t>Open the TritonCelerity SSIS package in SQL Server Data Tools for Visual Studio 2013</w:t>
+      </w:r>
+      <w:r>
+        <w:t xml:space="preserve"> (Connection Managers AMI_Galaxy configured as V-AWD-SQL-11 and NEPTUNE_Stage configured as V-AWD-SQL-11)</w:t>
       </w:r>
     </w:p>
     <w:p>
@@ -1315,15 +1257,23 @@
     </w:p>
     <w:p>
       <w:r>
+        <w:t>Run the ‘Archive Files’ component</w:t>
+      </w:r>
+    </w:p>
+    <w:p>
+      <w:r>
+        <w:t>Run the ‘Rename Files’ component</w:t>
+      </w:r>
+    </w:p>
+    <w:p>
+      <w:r>
         <w:t xml:space="preserve">Run the ‘Truncate </w:t>
       </w:r>
-      <w:proofErr w:type="spellStart"/>
-      <w:r>
-        <w:t>TRT_Table_Row_Counts</w:t>
-      </w:r>
-      <w:proofErr w:type="spellEnd"/>
-      <w:r>
-        <w:t>’ component</w:t>
+      <w:r>
+        <w:t>‘</w:t>
+      </w:r>
+      <w:r>
+        <w:t>TRT_Table_Row_Counts’ component</w:t>
       </w:r>
     </w:p>
     <w:p>
@@ -1338,7 +1288,13 @@
     </w:p>
     <w:p>
       <w:r>
-        <w:t>Run the ‘CLOSE- TRITON_CELERITY’ component</w:t>
+        <w:t>Run the ‘</w:t>
+      </w:r>
+      <w:r>
+        <w:t xml:space="preserve">LOG </w:t>
+      </w:r>
+      <w:r>
+        <w:t>CLOSE- TRITON_CELERITY’ component</w:t>
       </w:r>
     </w:p>
     <w:p>
@@ -1351,13 +1307,8 @@
         <w:pStyle w:val="CodeFragment"/>
       </w:pPr>
       <w:r>
-        <w:t xml:space="preserve">USE </w:t>
-      </w:r>
-      <w:proofErr w:type="spellStart"/>
-      <w:r>
-        <w:t>CelerityMarine_Stage</w:t>
-      </w:r>
-      <w:proofErr w:type="spellEnd"/>
+        <w:t>USE CelerityMarine_Stage</w:t>
+      </w:r>
     </w:p>
     <w:p>
       <w:pPr>
@@ -1374,14 +1325,12 @@
       <w:r>
         <w:t xml:space="preserve">EXEC </w:t>
       </w:r>
-      <w:proofErr w:type="spellStart"/>
       <w:r>
         <w:t>dbo.</w:t>
       </w:r>
       <w:r>
         <w:t>TRUNCATE_CELERITY_TABLES</w:t>
       </w:r>
-      <w:proofErr w:type="spellEnd"/>
     </w:p>
     <w:p>
       <w:pPr>
@@ -1395,11 +1344,9 @@
       <w:r>
         <w:t xml:space="preserve">EXEC </w:t>
       </w:r>
-      <w:proofErr w:type="spellStart"/>
       <w:r>
         <w:t>dbo.BUILD_CELERITY_TABLES</w:t>
       </w:r>
-      <w:proofErr w:type="spellEnd"/>
     </w:p>
     <w:p/>
     <w:p/>
@@ -1407,44 +1354,15 @@
       <w:pPr>
         <w:pStyle w:val="Heading2"/>
       </w:pPr>
-      <w:bookmarkStart w:id="9" w:name="_Toc505587523"/>
-      <w:proofErr w:type="spellStart"/>
-      <w:r>
-        <w:t>TritonCelerity_ENews</w:t>
-      </w:r>
-      <w:proofErr w:type="spellEnd"/>
-      <w:r>
-        <w:t xml:space="preserve"> SSIS package</w:t>
-      </w:r>
-      <w:bookmarkEnd w:id="9"/>
-    </w:p>
-    <w:p>
-      <w:r>
-        <w:t xml:space="preserve">Open the </w:t>
-      </w:r>
-      <w:proofErr w:type="spellStart"/>
-      <w:r>
-        <w:t>TritonCelerity_ENews</w:t>
-      </w:r>
-      <w:proofErr w:type="spellEnd"/>
-      <w:r>
-        <w:t xml:space="preserve"> SSIS package in SQL Server Data Tools for Visual Studio 2013 and run as is (Connection Managers ‘</w:t>
-      </w:r>
-      <w:proofErr w:type="spellStart"/>
-      <w:r>
-        <w:t>CelerityMarine_Stage</w:t>
-      </w:r>
-      <w:proofErr w:type="spellEnd"/>
-      <w:r>
-        <w:t xml:space="preserve">’ configured as V-AWD-SQL-11 and </w:t>
-      </w:r>
-      <w:proofErr w:type="spellStart"/>
-      <w:r>
-        <w:t>Live.TRITON_Stage</w:t>
-      </w:r>
-      <w:proofErr w:type="spellEnd"/>
-      <w:r>
-        <w:t xml:space="preserve"> configured as V-AWD-SQL-09</w:t>
+      <w:bookmarkStart w:id="8" w:name="_Toc505587523"/>
+      <w:r>
+        <w:t>TritonCelerity_ENews SSIS package</w:t>
+      </w:r>
+      <w:bookmarkEnd w:id="8"/>
+    </w:p>
+    <w:p>
+      <w:r>
+        <w:t>Open the TritonCelerity_ENews SSIS package in SQL Server Data Tools for Visual Studio 2013 and run as is (Connection Managers ‘CelerityMarine_Stage’ configured as V-AWD-SQL-11 and Live.TRITON_Stage configured as V-AWD-SQL-09</w:t>
       </w:r>
       <w:r>
         <w:t>, yes, live</w:t>
@@ -1459,16 +1377,11 @@
       <w:pPr>
         <w:pStyle w:val="Heading2"/>
       </w:pPr>
-      <w:bookmarkStart w:id="10" w:name="_Toc505587524"/>
-      <w:proofErr w:type="spellStart"/>
-      <w:r>
-        <w:t>NeptuneDataExtract</w:t>
-      </w:r>
-      <w:proofErr w:type="spellEnd"/>
-      <w:r>
-        <w:t xml:space="preserve"> SSIS package</w:t>
-      </w:r>
-      <w:bookmarkEnd w:id="10"/>
+      <w:bookmarkStart w:id="9" w:name="_Toc505587524"/>
+      <w:r>
+        <w:t>NeptuneDataExtract SSIS package</w:t>
+      </w:r>
+      <w:bookmarkEnd w:id="9"/>
     </w:p>
     <w:p>
       <w:r>
@@ -1481,16 +1394,11 @@
       <w:pPr>
         <w:pStyle w:val="Heading2"/>
       </w:pPr>
-      <w:bookmarkStart w:id="11" w:name="_Toc505587525"/>
-      <w:proofErr w:type="spellStart"/>
-      <w:r>
-        <w:t>NeptuneDataLoad</w:t>
-      </w:r>
-      <w:proofErr w:type="spellEnd"/>
-      <w:r>
-        <w:t xml:space="preserve"> SSIS package</w:t>
-      </w:r>
-      <w:bookmarkEnd w:id="11"/>
+      <w:bookmarkStart w:id="10" w:name="_Toc505587525"/>
+      <w:r>
+        <w:t>NeptuneDataLoad SSIS package</w:t>
+      </w:r>
+      <w:bookmarkEnd w:id="10"/>
     </w:p>
     <w:p>
       <w:r>
@@ -1509,13 +1417,8 @@
         <w:t>10.84.244.10</w:t>
       </w:r>
       <w:r>
-        <w:t xml:space="preserve"> /data/reports/</w:t>
-      </w:r>
-      <w:proofErr w:type="spellStart"/>
-      <w:r>
-        <w:t>shg_reports</w:t>
-      </w:r>
-      <w:proofErr w:type="spellEnd"/>
+        <w:t xml:space="preserve"> /data/reports/shg_reports</w:t>
+      </w:r>
       <w:r>
         <w:t xml:space="preserve"> to folder G:\Marine\Neptun</w:t>
       </w:r>
@@ -1534,31 +1437,7 @@
     </w:p>
     <w:p>
       <w:r>
-        <w:t xml:space="preserve">Open the </w:t>
-      </w:r>
-      <w:proofErr w:type="spellStart"/>
-      <w:r>
-        <w:t>NeptuneDataLoad</w:t>
-      </w:r>
-      <w:proofErr w:type="spellEnd"/>
-      <w:r>
-        <w:t xml:space="preserve"> SSIS package in SQL Server Data Tools for Visual Studio 2013 and run as is (Connection Managers </w:t>
-      </w:r>
-      <w:proofErr w:type="spellStart"/>
-      <w:r>
-        <w:t>AMI_Galaxy</w:t>
-      </w:r>
-      <w:proofErr w:type="spellEnd"/>
-      <w:r>
-        <w:t xml:space="preserve"> configured as V-AWD-SQL-11 and </w:t>
-      </w:r>
-      <w:proofErr w:type="spellStart"/>
-      <w:r>
-        <w:t>NEPTUNE_Stage</w:t>
-      </w:r>
-      <w:proofErr w:type="spellEnd"/>
-      <w:r>
-        <w:t xml:space="preserve"> configured as V-AWD-SQL-11)</w:t>
+        <w:t>Open the NeptuneDataLoad SSIS package in SQL Server Data Tools for Visual Studio 2013 and run as is (Connection Managers AMI_Galaxy configured as V-AWD-SQL-11 and NEPTUNE_Stage configured as V-AWD-SQL-11)</w:t>
       </w:r>
     </w:p>
     <w:p>
@@ -1571,13 +1450,8 @@
         <w:pStyle w:val="CodeFragment"/>
       </w:pPr>
       <w:r>
-        <w:t xml:space="preserve">USE </w:t>
-      </w:r>
-      <w:proofErr w:type="spellStart"/>
-      <w:r>
-        <w:t>NEPTUNE_Stage</w:t>
-      </w:r>
-      <w:proofErr w:type="spellEnd"/>
+        <w:t>USE NEPTUNE_Stage</w:t>
+      </w:r>
     </w:p>
     <w:p>
       <w:pPr>
@@ -1594,14 +1468,12 @@
       <w:r>
         <w:t xml:space="preserve">EXEC </w:t>
       </w:r>
-      <w:proofErr w:type="spellStart"/>
       <w:r>
         <w:t>dbo.</w:t>
       </w:r>
       <w:r>
         <w:t>BUILD_ST_MARINE_FBKG</w:t>
       </w:r>
-      <w:proofErr w:type="spellEnd"/>
     </w:p>
     <w:p>
       <w:pPr>
@@ -1610,14 +1482,12 @@
       <w:r>
         <w:t xml:space="preserve">EXEC </w:t>
       </w:r>
-      <w:proofErr w:type="spellStart"/>
       <w:r>
         <w:t>dbo.</w:t>
       </w:r>
       <w:r>
         <w:t>BUILD_ST_MARINE_FITN</w:t>
       </w:r>
-      <w:proofErr w:type="spellEnd"/>
     </w:p>
     <w:p>
       <w:pPr>
@@ -1626,14 +1496,12 @@
       <w:r>
         <w:t xml:space="preserve">EXEC </w:t>
       </w:r>
-      <w:proofErr w:type="spellStart"/>
       <w:r>
         <w:t>dbo.</w:t>
       </w:r>
       <w:r>
         <w:t>BUILD_ST_MARINE_PAYMENT</w:t>
       </w:r>
-      <w:proofErr w:type="spellEnd"/>
     </w:p>
     <w:p>
       <w:pPr>
@@ -1642,14 +1510,12 @@
       <w:r>
         <w:t xml:space="preserve">EXEC </w:t>
       </w:r>
-      <w:proofErr w:type="spellStart"/>
       <w:r>
         <w:t>dbo.</w:t>
       </w:r>
       <w:r>
         <w:t>BUILD_ST_MARINE_PAX</w:t>
       </w:r>
-      <w:proofErr w:type="spellEnd"/>
     </w:p>
     <w:p>
       <w:pPr>
@@ -1658,14 +1524,12 @@
       <w:r>
         <w:t xml:space="preserve">EXEC </w:t>
       </w:r>
-      <w:proofErr w:type="spellStart"/>
       <w:r>
         <w:t>dbo.</w:t>
       </w:r>
       <w:r>
         <w:t>BUILD_ST_MARINE_PAXACC</w:t>
       </w:r>
-      <w:proofErr w:type="spellEnd"/>
     </w:p>
     <w:p>
       <w:pPr>
@@ -1674,14 +1538,12 @@
       <w:r>
         <w:t xml:space="preserve">EXEC </w:t>
       </w:r>
-      <w:proofErr w:type="spellStart"/>
       <w:r>
         <w:t>dbo.</w:t>
       </w:r>
       <w:r>
         <w:t>BUILD_ST_MARINE_PAXBOAT</w:t>
       </w:r>
-      <w:proofErr w:type="spellEnd"/>
     </w:p>
     <w:p>
       <w:pPr>
@@ -1690,14 +1552,12 @@
       <w:r>
         <w:t xml:space="preserve">EXEC </w:t>
       </w:r>
-      <w:proofErr w:type="spellStart"/>
       <w:r>
         <w:t>dbo.</w:t>
       </w:r>
       <w:r>
         <w:t>BUILD_ST_MARINE_PAXFLIGHT</w:t>
       </w:r>
-      <w:proofErr w:type="spellEnd"/>
     </w:p>
     <w:p>
       <w:pPr>
@@ -1706,14 +1566,12 @@
       <w:r>
         <w:t xml:space="preserve">EXEC </w:t>
       </w:r>
-      <w:proofErr w:type="spellStart"/>
       <w:r>
         <w:t>dbo.</w:t>
       </w:r>
       <w:r>
         <w:t>BUILD_ST_MARINE_PAXFLIGHTDURATION</w:t>
       </w:r>
-      <w:proofErr w:type="spellEnd"/>
     </w:p>
     <w:p>
       <w:pPr>
@@ -1722,14 +1580,12 @@
       <w:r>
         <w:t xml:space="preserve">EXEC </w:t>
       </w:r>
-      <w:proofErr w:type="spellStart"/>
       <w:r>
         <w:t>dbo.</w:t>
       </w:r>
       <w:r>
         <w:t>UPDATE_ST_MARINE_FBKG_CAA</w:t>
       </w:r>
-      <w:proofErr w:type="spellEnd"/>
     </w:p>
     <w:p>
       <w:pPr>
@@ -1738,14 +1594,12 @@
       <w:r>
         <w:t xml:space="preserve">EXEC </w:t>
       </w:r>
-      <w:proofErr w:type="spellStart"/>
       <w:r>
         <w:t>dbo.</w:t>
       </w:r>
       <w:r>
         <w:t>BUILD_ST_MARINE_FLIGHTINVENTORY</w:t>
       </w:r>
-      <w:proofErr w:type="spellEnd"/>
     </w:p>
     <w:p>
       <w:pPr>
@@ -1754,14 +1608,12 @@
       <w:r>
         <w:t xml:space="preserve">EXEC </w:t>
       </w:r>
-      <w:proofErr w:type="spellStart"/>
       <w:r>
         <w:t>dbo.</w:t>
       </w:r>
       <w:r>
         <w:t>BUILD_ST_MARINE_BOOKINGITEMS</w:t>
       </w:r>
-      <w:proofErr w:type="spellEnd"/>
     </w:p>
     <w:p>
       <w:pPr>
@@ -1770,14 +1622,12 @@
       <w:r>
         <w:t xml:space="preserve">EXEC </w:t>
       </w:r>
-      <w:proofErr w:type="spellStart"/>
       <w:r>
         <w:t>dbo.</w:t>
       </w:r>
       <w:r>
         <w:t>BUILD_NEPTUNE_SFT_ALLOCATION</w:t>
       </w:r>
-      <w:proofErr w:type="spellEnd"/>
     </w:p>
     <w:p>
       <w:pPr>
@@ -1786,14 +1636,12 @@
       <w:r>
         <w:t xml:space="preserve">EXEC </w:t>
       </w:r>
-      <w:proofErr w:type="spellStart"/>
       <w:r>
         <w:t>dbo.</w:t>
       </w:r>
       <w:r>
         <w:t>BUILD_ST_MARINE_INSURANCE</w:t>
       </w:r>
-      <w:proofErr w:type="spellEnd"/>
     </w:p>
     <w:p>
       <w:pPr>
@@ -1802,14 +1650,12 @@
       <w:r>
         <w:t xml:space="preserve">EXEC </w:t>
       </w:r>
-      <w:proofErr w:type="spellStart"/>
       <w:r>
         <w:t>dbo.</w:t>
       </w:r>
       <w:r>
         <w:t>BUILD_ST_MARINE_BOATAVAILABILITY</w:t>
       </w:r>
-      <w:proofErr w:type="spellEnd"/>
     </w:p>
     <w:p>
       <w:pPr>
@@ -1818,14 +1664,12 @@
       <w:r>
         <w:t xml:space="preserve">EXEC </w:t>
       </w:r>
-      <w:proofErr w:type="spellStart"/>
       <w:r>
         <w:t>dbo.</w:t>
       </w:r>
       <w:r>
         <w:t>BUILD_ST_MARINE_AVAILABLEPORTS</w:t>
       </w:r>
-      <w:proofErr w:type="spellEnd"/>
     </w:p>
     <w:p>
       <w:pPr>
@@ -1834,14 +1678,12 @@
       <w:r>
         <w:t xml:space="preserve">EXEC </w:t>
       </w:r>
-      <w:proofErr w:type="spellStart"/>
       <w:r>
         <w:t>dbo.</w:t>
       </w:r>
       <w:r>
         <w:t>BUILD_ST_MARINE_SOLDPERWEEK</w:t>
       </w:r>
-      <w:proofErr w:type="spellEnd"/>
     </w:p>
     <w:p>
       <w:pPr>
@@ -1850,14 +1692,12 @@
       <w:r>
         <w:t xml:space="preserve">EXEC </w:t>
       </w:r>
-      <w:proofErr w:type="spellStart"/>
       <w:r>
         <w:t>dbo.</w:t>
       </w:r>
       <w:r>
         <w:t>BUILD_ST_MARINE_AVAILPERWEEK</w:t>
       </w:r>
-      <w:proofErr w:type="spellEnd"/>
     </w:p>
     <w:p>
       <w:pPr>
@@ -1866,14 +1706,12 @@
       <w:r>
         <w:t xml:space="preserve">EXEC </w:t>
       </w:r>
-      <w:proofErr w:type="spellStart"/>
       <w:r>
         <w:t>dbo.</w:t>
       </w:r>
       <w:r>
         <w:t>BUILD_ST_MARINE_BEDSTOSEATS</w:t>
       </w:r>
-      <w:proofErr w:type="spellEnd"/>
     </w:p>
     <w:p>
       <w:pPr>
@@ -1888,13 +1726,8 @@
         <w:pStyle w:val="CodeFragment"/>
       </w:pPr>
       <w:r>
-        <w:t xml:space="preserve">USE </w:t>
-      </w:r>
-      <w:proofErr w:type="spellStart"/>
-      <w:r>
-        <w:t>AMI_Static</w:t>
-      </w:r>
-      <w:proofErr w:type="spellEnd"/>
+        <w:t>USE AMI_Static</w:t>
+      </w:r>
     </w:p>
     <w:p>
       <w:pPr>
@@ -1911,14 +1744,12 @@
       <w:r>
         <w:t xml:space="preserve">EXEC </w:t>
       </w:r>
-      <w:proofErr w:type="spellStart"/>
       <w:r>
         <w:t>dbo.</w:t>
       </w:r>
       <w:r>
         <w:t>UPDATE_MAP_FLIGHTINVENTORY_NEPTUNE</w:t>
       </w:r>
-      <w:proofErr w:type="spellEnd"/>
     </w:p>
     <w:p>
       <w:pPr>
@@ -1939,134 +1770,89 @@
       <w:pPr>
         <w:pStyle w:val="Heading2"/>
       </w:pPr>
-      <w:bookmarkStart w:id="12" w:name="_Toc505587526"/>
-      <w:proofErr w:type="spellStart"/>
-      <w:r>
-        <w:t>NeptuneCRM</w:t>
-      </w:r>
-      <w:proofErr w:type="spellEnd"/>
-      <w:r>
-        <w:t xml:space="preserve"> SSIS package</w:t>
-      </w:r>
+      <w:bookmarkStart w:id="11" w:name="_Toc505587526"/>
+      <w:r>
+        <w:t>NeptuneCRM SSIS package</w:t>
+      </w:r>
+      <w:bookmarkEnd w:id="11"/>
+    </w:p>
+    <w:p>
+      <w:r>
+        <w:t xml:space="preserve">Copy the NeptuneCRM test data feed files CRMIII_*.* and rembook*.asc.gz </w:t>
+      </w:r>
+      <w:r>
+        <w:t xml:space="preserve">from </w:t>
+      </w:r>
+      <w:r>
+        <w:t xml:space="preserve">FTP </w:t>
+      </w:r>
+      <w:r>
+        <w:t xml:space="preserve">folder </w:t>
+      </w:r>
+      <w:r>
+        <w:t>10.84.244.10</w:t>
+      </w:r>
+      <w:r>
+        <w:t xml:space="preserve"> /data/reports </w:t>
+      </w:r>
+      <w:r>
+        <w:t>to folder G:\Marine\</w:t>
+      </w:r>
+      <w:r>
+        <w:t>Neptun</w:t>
+      </w:r>
+      <w:r>
+        <w:t>eCRM\</w:t>
+      </w:r>
+      <w:r>
+        <w:t>data</w:t>
+      </w:r>
+      <w:r>
+        <w:t>\FullLoad</w:t>
+      </w:r>
+      <w:r>
+        <w:t xml:space="preserve"> [5 files in total]</w:t>
+      </w:r>
+      <w:r>
+        <w:t xml:space="preserve">. Amend the date </w:t>
+      </w:r>
+      <w:r>
+        <w:t>with</w:t>
+      </w:r>
+      <w:r>
+        <w:t xml:space="preserve">in the filenames of the Client Preferences and Rembook files to the current date (also </w:t>
+      </w:r>
+      <w:r>
+        <w:t xml:space="preserve">check / </w:t>
+      </w:r>
+      <w:r>
+        <w:t xml:space="preserve">amend the date </w:t>
+      </w:r>
+      <w:r>
+        <w:t>with</w:t>
+      </w:r>
+      <w:r>
+        <w:t xml:space="preserve">in the filename of the zipped file content of the Rembook file (easy </w:t>
+      </w:r>
+      <w:r>
+        <w:t>to do using</w:t>
+      </w:r>
+      <w:r>
+        <w:t xml:space="preserve"> 7-Zip file manager))</w:t>
+      </w:r>
+    </w:p>
+    <w:p>
+      <w:r>
+        <w:lastRenderedPageBreak/>
+        <w:t>Open the Neptune</w:t>
+      </w:r>
+      <w:r>
+        <w:t>CRM</w:t>
+      </w:r>
+      <w:bookmarkStart w:id="12" w:name="_GoBack"/>
       <w:bookmarkEnd w:id="12"/>
-    </w:p>
-    <w:p>
-      <w:r>
-        <w:t xml:space="preserve">Copy the </w:t>
-      </w:r>
-      <w:proofErr w:type="spellStart"/>
-      <w:r>
-        <w:t>NeptuneCRM</w:t>
-      </w:r>
-      <w:proofErr w:type="spellEnd"/>
-      <w:r>
-        <w:t xml:space="preserve"> test data feed files CRMIII_*.* and rembook*.asc.gz </w:t>
-      </w:r>
-      <w:r>
-        <w:t xml:space="preserve">from </w:t>
-      </w:r>
-      <w:r>
-        <w:t xml:space="preserve">FTP </w:t>
-      </w:r>
-      <w:r>
-        <w:t xml:space="preserve">folder </w:t>
-      </w:r>
-      <w:r>
-        <w:t>10.84.244.10</w:t>
-      </w:r>
-      <w:r>
-        <w:t xml:space="preserve"> /data/reports </w:t>
-      </w:r>
-      <w:r>
-        <w:t>to folder G:\Marine\</w:t>
-      </w:r>
-      <w:r>
-        <w:t>Neptun</w:t>
-      </w:r>
-      <w:r>
-        <w:t>eCRM\</w:t>
-      </w:r>
-      <w:r>
-        <w:t>data</w:t>
-      </w:r>
-      <w:r>
-        <w:t>\FullLoad</w:t>
-      </w:r>
-      <w:r>
-        <w:t xml:space="preserve"> [5 files in total]</w:t>
-      </w:r>
-      <w:r>
-        <w:t xml:space="preserve">. Amend the date </w:t>
-      </w:r>
-      <w:r>
-        <w:t>with</w:t>
-      </w:r>
-      <w:r>
-        <w:t xml:space="preserve">in the filenames of the Client Preferences and </w:t>
-      </w:r>
-      <w:proofErr w:type="spellStart"/>
-      <w:r>
-        <w:t>Rembook</w:t>
-      </w:r>
-      <w:proofErr w:type="spellEnd"/>
-      <w:r>
-        <w:t xml:space="preserve"> files to the current date (also </w:t>
-      </w:r>
-      <w:r>
-        <w:t xml:space="preserve">check / </w:t>
-      </w:r>
-      <w:r>
-        <w:t xml:space="preserve">amend the date </w:t>
-      </w:r>
-      <w:r>
-        <w:t>with</w:t>
-      </w:r>
-      <w:r>
-        <w:t xml:space="preserve">in the filename of the zipped file content of the </w:t>
-      </w:r>
-      <w:proofErr w:type="spellStart"/>
-      <w:r>
-        <w:t>Rembook</w:t>
-      </w:r>
-      <w:proofErr w:type="spellEnd"/>
-      <w:r>
-        <w:t xml:space="preserve"> file (easy </w:t>
-      </w:r>
-      <w:r>
-        <w:t>to do using</w:t>
-      </w:r>
-      <w:r>
-        <w:t xml:space="preserve"> 7-Zip file manager))</w:t>
-      </w:r>
-    </w:p>
-    <w:p>
-      <w:r>
-        <w:lastRenderedPageBreak/>
-        <w:t xml:space="preserve">Open the </w:t>
-      </w:r>
-      <w:proofErr w:type="spellStart"/>
-      <w:r>
-        <w:t>NeptuneDataLoad</w:t>
-      </w:r>
-      <w:proofErr w:type="spellEnd"/>
-      <w:r>
-        <w:t xml:space="preserve"> SSIS package in SQL Server Data Tools for Visual Studio 2013 (Connection Managers </w:t>
-      </w:r>
-      <w:proofErr w:type="spellStart"/>
-      <w:r>
-        <w:t>AMI_Galaxy</w:t>
-      </w:r>
-      <w:proofErr w:type="spellEnd"/>
-      <w:r>
-        <w:t xml:space="preserve"> configured as V-AWD-SQL-11 and </w:t>
-      </w:r>
-      <w:proofErr w:type="spellStart"/>
-      <w:r>
-        <w:t>NEPTUNE_Stage</w:t>
-      </w:r>
-      <w:proofErr w:type="spellEnd"/>
-      <w:r>
-        <w:t xml:space="preserve"> configured as V-AWD-SQL-11)</w:t>
+      <w:r>
+        <w:t xml:space="preserve"> SSIS package in SQL Server Data Tools for Visual Studio 2013 (Connection Managers AMI_Galaxy configured as V-AWD-SQL-11 and NEPTUNE_Stage configured as V-AWD-SQL-11)</w:t>
       </w:r>
     </w:p>
     <w:p>
@@ -2096,15 +1882,7 @@
     </w:p>
     <w:p>
       <w:r>
-        <w:t xml:space="preserve">Run the ‘Load </w:t>
-      </w:r>
-      <w:proofErr w:type="spellStart"/>
-      <w:r>
-        <w:t>Rembook</w:t>
-      </w:r>
-      <w:proofErr w:type="spellEnd"/>
-      <w:r>
-        <w:t>’ sequence container</w:t>
+        <w:t>Run the ‘Load Rembook’ sequence container</w:t>
       </w:r>
     </w:p>
     <w:p>
@@ -2122,13 +1900,8 @@
         <w:pStyle w:val="CodeFragment"/>
       </w:pPr>
       <w:r>
-        <w:t xml:space="preserve">USE </w:t>
-      </w:r>
-      <w:proofErr w:type="spellStart"/>
-      <w:r>
-        <w:t>NEPTUNE_Stage</w:t>
-      </w:r>
-      <w:proofErr w:type="spellEnd"/>
+        <w:t>USE NEPTUNE_Stage</w:t>
+      </w:r>
     </w:p>
     <w:p>
       <w:pPr>
@@ -2143,78 +1916,48 @@
         <w:pStyle w:val="CodeFragment"/>
       </w:pPr>
       <w:r>
-        <w:t xml:space="preserve">EXEC </w:t>
-      </w:r>
-      <w:proofErr w:type="spellStart"/>
-      <w:r>
-        <w:t>dbo.BUILD_ST_MARINE_BOOKINGS</w:t>
-      </w:r>
-      <w:proofErr w:type="spellEnd"/>
-    </w:p>
-    <w:p>
-      <w:pPr>
-        <w:pStyle w:val="CodeFragment"/>
-      </w:pPr>
-      <w:r>
-        <w:t xml:space="preserve">EXEC </w:t>
-      </w:r>
-      <w:proofErr w:type="spellStart"/>
-      <w:r>
-        <w:t>dbo.BUILD_ST_MARINE_BROCHURE_REQUEST</w:t>
-      </w:r>
-      <w:proofErr w:type="spellEnd"/>
-    </w:p>
-    <w:p>
-      <w:pPr>
-        <w:pStyle w:val="CodeFragment"/>
-      </w:pPr>
-      <w:r>
-        <w:t xml:space="preserve">EXEC </w:t>
-      </w:r>
-      <w:proofErr w:type="spellStart"/>
-      <w:r>
-        <w:t>dbo.BUILD_ST_MARINE_CLIENT_PREFERENCE</w:t>
-      </w:r>
-      <w:proofErr w:type="spellEnd"/>
-    </w:p>
-    <w:p>
-      <w:pPr>
-        <w:pStyle w:val="CodeFragment"/>
-      </w:pPr>
-      <w:r>
-        <w:t xml:space="preserve">EXEC </w:t>
-      </w:r>
-      <w:proofErr w:type="spellStart"/>
-      <w:r>
-        <w:t>dbo.BUILD_ST_MARINE_CLIENTS</w:t>
-      </w:r>
-      <w:proofErr w:type="spellEnd"/>
-    </w:p>
-    <w:p>
-      <w:pPr>
-        <w:pStyle w:val="CodeFragment"/>
-      </w:pPr>
-      <w:r>
-        <w:t xml:space="preserve">EXEC </w:t>
-      </w:r>
-      <w:proofErr w:type="spellStart"/>
-      <w:r>
-        <w:t>dbo.BUILD_ST_MARINE_REMBOOK</w:t>
-      </w:r>
-      <w:proofErr w:type="spellEnd"/>
-    </w:p>
-    <w:p>
-      <w:pPr>
-        <w:pStyle w:val="CodeFragment"/>
-      </w:pPr>
-      <w:r>
-        <w:t xml:space="preserve">EXEC </w:t>
-      </w:r>
-      <w:proofErr w:type="spellStart"/>
-      <w:r>
-        <w:t>dbo.BUILD_ST_MARINE_BOOKING_LEAD</w:t>
-      </w:r>
-      <w:proofErr w:type="spellEnd"/>
+        <w:t>EXEC dbo.BUILD_ST_MARINE_BOOKINGS</w:t>
+      </w:r>
+    </w:p>
+    <w:p>
+      <w:pPr>
+        <w:pStyle w:val="CodeFragment"/>
+      </w:pPr>
+      <w:r>
+        <w:t>EXEC dbo.BUILD_ST_MARINE_BROCHURE_REQUEST</w:t>
+      </w:r>
+    </w:p>
+    <w:p>
+      <w:pPr>
+        <w:pStyle w:val="CodeFragment"/>
+      </w:pPr>
+      <w:r>
+        <w:t>EXEC dbo.BUILD_ST_MARINE_CLIENT_PREFERENCE</w:t>
+      </w:r>
+    </w:p>
+    <w:p>
+      <w:pPr>
+        <w:pStyle w:val="CodeFragment"/>
+      </w:pPr>
+      <w:r>
+        <w:t>EXEC dbo.BUILD_ST_MARINE_CLIENTS</w:t>
+      </w:r>
+    </w:p>
+    <w:p>
+      <w:pPr>
+        <w:pStyle w:val="CodeFragment"/>
+      </w:pPr>
+      <w:r>
+        <w:t>EXEC dbo.BUILD_ST_MARINE_REMBOOK</w:t>
+      </w:r>
+    </w:p>
+    <w:p>
+      <w:pPr>
+        <w:pStyle w:val="CodeFragment"/>
+      </w:pPr>
+      <w:r>
+        <w:t>EXEC dbo.BUILD_ST_MARINE_BOOKING_LEAD</w:t>
+      </w:r>
     </w:p>
     <w:p>
       <w:pPr>
@@ -2264,15 +2007,7 @@
         <w:t xml:space="preserve"> records</w:t>
       </w:r>
       <w:r>
-        <w:t xml:space="preserve">. Note that in the current </w:t>
-      </w:r>
-      <w:proofErr w:type="gramStart"/>
-      <w:r>
-        <w:t>Live</w:t>
-      </w:r>
-      <w:proofErr w:type="gramEnd"/>
-      <w:r>
-        <w:t xml:space="preserve"> interface the </w:t>
+        <w:t xml:space="preserve">. Note that in the current Live interface the </w:t>
       </w:r>
       <w:r>
         <w:t xml:space="preserve">selection </w:t>
@@ -2322,28 +2057,13 @@
         <w:t xml:space="preserve">account </w:t>
       </w:r>
       <w:r>
-        <w:t xml:space="preserve">data run </w:t>
-      </w:r>
-      <w:r>
-        <w:t xml:space="preserve">‘HUBSPOT_API - </w:t>
-      </w:r>
-      <w:r>
-        <w:t>ZLB</w:t>
-      </w:r>
-      <w:r>
-        <w:t>TEST.bat’</w:t>
-      </w:r>
-      <w:r>
-        <w:t xml:space="preserve">, for both </w:t>
+        <w:t xml:space="preserve">data run ‘HUBSPOT_API - ZLBTEST.bat’, for both </w:t>
       </w:r>
       <w:r>
         <w:t xml:space="preserve">accounts </w:t>
       </w:r>
       <w:r>
-        <w:t xml:space="preserve">run </w:t>
-      </w:r>
-      <w:r>
-        <w:t>‘HUBSPOT_API - DWYT16TEST.bat’</w:t>
+        <w:t>run ‘HUBSPOT_API - DWYT16TEST.bat’</w:t>
       </w:r>
       <w:r>
         <w:t>.</w:t>
@@ -2357,15 +2077,7 @@
         <w:t xml:space="preserve"> that the API code </w:t>
       </w:r>
       <w:r>
-        <w:t>(</w:t>
-      </w:r>
-      <w:proofErr w:type="spellStart"/>
-      <w:r>
-        <w:t>Program.cs</w:t>
-      </w:r>
-      <w:proofErr w:type="spellEnd"/>
-      <w:r>
-        <w:t xml:space="preserve">) </w:t>
+        <w:t xml:space="preserve">(Program.cs) </w:t>
       </w:r>
       <w:r>
         <w:t>may need tweaking</w:t>
@@ -2380,37 +2092,16 @@
         <w:t xml:space="preserve"> changing test account names, etc.</w:t>
       </w:r>
       <w:r>
-        <w:t xml:space="preserve"> Also there are dependencies on table </w:t>
-      </w:r>
-      <w:proofErr w:type="spellStart"/>
-      <w:r>
-        <w:t>HUBSPOT.dbo</w:t>
-      </w:r>
-      <w:proofErr w:type="spellEnd"/>
-      <w:r>
-        <w:t>. SL_HUBSPOT_FIELD_NAMES (might need new or amended records</w:t>
+        <w:t xml:space="preserve"> Also there are dependencies on table HUBSPOT.dbo. SL_HUBSPOT_FIELD_NAMES (might need new or amended records</w:t>
       </w:r>
       <w:r>
         <w:t xml:space="preserve"> to suit differences between actual and test accounts</w:t>
       </w:r>
       <w:r>
-        <w:t xml:space="preserve"> in </w:t>
-      </w:r>
-      <w:proofErr w:type="spellStart"/>
-      <w:r>
-        <w:t>HubSpot</w:t>
-      </w:r>
-      <w:proofErr w:type="spellEnd"/>
-      <w:r>
-        <w:t xml:space="preserve">) and SP </w:t>
-      </w:r>
-      <w:proofErr w:type="spellStart"/>
-      <w:r>
-        <w:t>HUBSPOT.dbo</w:t>
-      </w:r>
-      <w:proofErr w:type="spellEnd"/>
-      <w:r>
-        <w:t>. SELECT_SL_HUBSPOT_FIELD_NAMES (might need tweaking to suit cha</w:t>
+        <w:t xml:space="preserve"> in HubSpot</w:t>
+      </w:r>
+      <w:r>
+        <w:t>) and SP HUBSPOT.dbo. SELECT_SL_HUBSPOT_FIELD_NAMES (might need tweaking to suit cha</w:t>
       </w:r>
       <w:r>
         <w:t>nging test account names, etc.)</w:t>
@@ -2438,55 +2129,10 @@
         <w:t xml:space="preserve">un </w:t>
       </w:r>
       <w:r>
-        <w:t>‘</w:t>
-      </w:r>
-      <w:proofErr w:type="spellStart"/>
-      <w:r>
-        <w:t>ExportRecordsToCSV</w:t>
-      </w:r>
-      <w:proofErr w:type="spellEnd"/>
-      <w:r>
-        <w:t xml:space="preserve"> - </w:t>
-      </w:r>
-      <w:r>
-        <w:t>ZZ</w:t>
-      </w:r>
-      <w:r>
-        <w:t>TEST.bat’</w:t>
-      </w:r>
-      <w:r>
-        <w:t xml:space="preserve">, </w:t>
-      </w:r>
-      <w:r>
-        <w:t>‘</w:t>
-      </w:r>
-      <w:proofErr w:type="spellStart"/>
-      <w:r>
-        <w:t>ExportRecordsToCSV</w:t>
-      </w:r>
-      <w:proofErr w:type="spellEnd"/>
-      <w:r>
-        <w:t xml:space="preserve"> - </w:t>
-      </w:r>
-      <w:r>
-        <w:t>ZLB</w:t>
-      </w:r>
-      <w:r>
-        <w:t>TEST.bat’</w:t>
-      </w:r>
-      <w:r>
-        <w:t xml:space="preserve">, or </w:t>
-      </w:r>
-      <w:r>
-        <w:t>‘</w:t>
-      </w:r>
-      <w:proofErr w:type="spellStart"/>
-      <w:r>
-        <w:t>ExportRecordsToCSV</w:t>
-      </w:r>
-      <w:proofErr w:type="spellEnd"/>
-      <w:r>
-        <w:t xml:space="preserve"> - DWYT16TEST.bat’</w:t>
+        <w:t xml:space="preserve">‘ExportRecordsToCSV - ZZTEST.bat’, ‘ExportRecordsToCSV - ZLBTEST.bat’, or </w:t>
+      </w:r>
+      <w:r>
+        <w:t>‘ExportRecordsToCSV - DWYT16TEST.bat’</w:t>
       </w:r>
       <w:r>
         <w:t xml:space="preserve"> as appropriate.</w:t>

</xml_diff>